<commit_message>
ALL LABS ARE COMPLETED
</commit_message>
<xml_diff>
--- a/Lab16/Lab 16(answers).docx
+++ b/Lab16/Lab 16(answers).docx
@@ -1,6 +1,6 @@
 
 <file path=word/document.xml><?xml version="1.0" encoding="utf-8"?>
-<w:document xmlns:wpc="http://schemas.microsoft.com/office/word/2010/wordprocessingCanvas" xmlns:cx="http://schemas.microsoft.com/office/drawing/2014/chartex" xmlns:cx1="http://schemas.microsoft.com/office/drawing/2015/9/8/chartex" xmlns:mc="http://schemas.openxmlformats.org/markup-compatibility/2006" xmlns:o="urn:schemas-microsoft-com:office:office" xmlns:r="http://schemas.openxmlformats.org/officeDocument/2006/relationships" xmlns:m="http://schemas.openxmlformats.org/officeDocument/2006/math" xmlns:v="urn:schemas-microsoft-com:vml" xmlns:wp14="http://schemas.microsoft.com/office/word/2010/wordprocessingDrawing" xmlns:wp="http://schemas.openxmlformats.org/drawingml/2006/wordprocessingDrawing" xmlns:w10="urn:schemas-microsoft-com:office:word" xmlns:w="http://schemas.openxmlformats.org/wordprocessingml/2006/main" xmlns:w14="http://schemas.microsoft.com/office/word/2010/wordml" xmlns:w15="http://schemas.microsoft.com/office/word/2012/wordml" xmlns:w16se="http://schemas.microsoft.com/office/word/2015/wordml/symex" xmlns:wpg="http://schemas.microsoft.com/office/word/2010/wordprocessingGroup" xmlns:wpi="http://schemas.microsoft.com/office/word/2010/wordprocessingInk" xmlns:wne="http://schemas.microsoft.com/office/word/2006/wordml" xmlns:wps="http://schemas.microsoft.com/office/word/2010/wordprocessingShape" mc:Ignorable="w14 w15 w16se wp14">
+<w:document xmlns:wpc="http://schemas.microsoft.com/office/word/2010/wordprocessingCanvas" xmlns:cx="http://schemas.microsoft.com/office/drawing/2014/chartex" xmlns:mc="http://schemas.openxmlformats.org/markup-compatibility/2006" xmlns:o="urn:schemas-microsoft-com:office:office" xmlns:r="http://schemas.openxmlformats.org/officeDocument/2006/relationships" xmlns:m="http://schemas.openxmlformats.org/officeDocument/2006/math" xmlns:v="urn:schemas-microsoft-com:vml" xmlns:wp14="http://schemas.microsoft.com/office/word/2010/wordprocessingDrawing" xmlns:wp="http://schemas.openxmlformats.org/drawingml/2006/wordprocessingDrawing" xmlns:w10="urn:schemas-microsoft-com:office:word" xmlns:w="http://schemas.openxmlformats.org/wordprocessingml/2006/main" xmlns:w14="http://schemas.microsoft.com/office/word/2010/wordml" xmlns:w15="http://schemas.microsoft.com/office/word/2012/wordml" xmlns:w16se="http://schemas.microsoft.com/office/word/2015/wordml/symex" xmlns:wpg="http://schemas.microsoft.com/office/word/2010/wordprocessingGroup" xmlns:wpi="http://schemas.microsoft.com/office/word/2010/wordprocessingInk" xmlns:wne="http://schemas.microsoft.com/office/word/2006/wordml" xmlns:wps="http://schemas.microsoft.com/office/word/2010/wordprocessingShape" mc:Ignorable="w14 w15 w16se wp14">
   <w:body>
     <w:p>
       <w:pPr>
@@ -11,15 +11,23 @@
         </w:numPr>
         <w:jc w:val="both"/>
         <w:rPr>
-          <w:rFonts w:ascii="Courier New" w:hAnsi="Courier New" w:cs="Courier New"/>
-          <w:sz w:val="28"/>
-          <w:szCs w:val="28"/>
-        </w:rPr>
-      </w:pPr>
-      <w:r>
-        <w:rPr>
-          <w:rFonts w:ascii="Courier New" w:hAnsi="Courier New" w:cs="Courier New"/>
-          <w:sz w:val="28"/>
+          <w:rFonts w:cs="Times New Roman"/>
+          <w:b/>
+          <w:szCs w:val="28"/>
+        </w:rPr>
+      </w:pPr>
+      <w:r>
+        <w:rPr>
+          <w:rFonts w:cs="Times New Roman"/>
+          <w:b/>
+          <w:szCs w:val="28"/>
+        </w:rPr>
+        <w:t xml:space="preserve"> </w:t>
+      </w:r>
+      <w:r>
+        <w:rPr>
+          <w:rFonts w:cs="Times New Roman"/>
+          <w:b/>
           <w:szCs w:val="28"/>
         </w:rPr>
         <w:t xml:space="preserve">Поясните понятие </w:t>
@@ -27,9 +35,8 @@
       <w:proofErr w:type="spellStart"/>
       <w:r>
         <w:rPr>
-          <w:rFonts w:ascii="Courier New" w:hAnsi="Courier New" w:cs="Courier New"/>
-          <w:b/>
-          <w:sz w:val="28"/>
+          <w:rFonts w:cs="Times New Roman"/>
+          <w:b/>
           <w:szCs w:val="28"/>
           <w:lang w:val="en-US"/>
         </w:rPr>
@@ -38,8 +45,8 @@
       <w:proofErr w:type="spellEnd"/>
       <w:r>
         <w:rPr>
-          <w:rFonts w:ascii="Courier New" w:hAnsi="Courier New" w:cs="Courier New"/>
-          <w:sz w:val="28"/>
+          <w:rFonts w:cs="Times New Roman"/>
+          <w:b/>
           <w:szCs w:val="28"/>
           <w:lang w:val="en-US"/>
         </w:rPr>
@@ -48,24 +55,18 @@
     </w:p>
     <w:p>
       <w:pPr>
-        <w:pStyle w:val="a3"/>
-        <w:ind w:left="0"/>
-        <w:jc w:val="both"/>
-        <w:rPr>
-          <w:rFonts w:ascii="Courier New" w:hAnsi="Courier New" w:cs="Courier New"/>
-          <w:sz w:val="28"/>
-          <w:szCs w:val="28"/>
-        </w:rPr>
-      </w:pPr>
-      <w:proofErr w:type="spellStart"/>
-      <w:r>
-        <w:rPr>
-          <w:rFonts w:ascii="Arial" w:hAnsi="Arial" w:cs="Arial"/>
-          <w:b/>
+        <w:ind w:firstLine="708"/>
+        <w:jc w:val="both"/>
+        <w:rPr>
+          <w:rFonts w:cs="Times New Roman"/>
+          <w:shd w:val="clear" w:color="auto" w:fill="FFFFFF"/>
+        </w:rPr>
+      </w:pPr>
+      <w:proofErr w:type="spellStart"/>
+      <w:r>
+        <w:rPr>
+          <w:rFonts w:cs="Times New Roman"/>
           <w:bCs/>
-          <w:color w:val="333333"/>
-          <w:sz w:val="20"/>
-          <w:szCs w:val="20"/>
           <w:shd w:val="clear" w:color="auto" w:fill="FFFFFF"/>
         </w:rPr>
         <w:t>GraphQL</w:t>
@@ -73,35 +74,58 @@
       <w:proofErr w:type="spellEnd"/>
       <w:r>
         <w:rPr>
-          <w:rFonts w:ascii="Arial" w:hAnsi="Arial" w:cs="Arial"/>
-          <w:color w:val="333333"/>
-          <w:sz w:val="20"/>
-          <w:szCs w:val="20"/>
+          <w:rFonts w:cs="Times New Roman"/>
           <w:shd w:val="clear" w:color="auto" w:fill="FFFFFF"/>
         </w:rPr>
         <w:t> — </w:t>
       </w:r>
       <w:r>
         <w:rPr>
-          <w:rFonts w:ascii="Arial" w:hAnsi="Arial" w:cs="Arial"/>
-          <w:b/>
+          <w:rFonts w:cs="Times New Roman"/>
           <w:bCs/>
-          <w:color w:val="333333"/>
-          <w:sz w:val="20"/>
-          <w:szCs w:val="20"/>
           <w:shd w:val="clear" w:color="auto" w:fill="FFFFFF"/>
         </w:rPr>
         <w:t>это</w:t>
       </w:r>
       <w:r>
         <w:rPr>
-          <w:rFonts w:ascii="Arial" w:hAnsi="Arial" w:cs="Arial"/>
-          <w:color w:val="333333"/>
-          <w:sz w:val="20"/>
-          <w:szCs w:val="20"/>
+          <w:rFonts w:cs="Times New Roman"/>
           <w:shd w:val="clear" w:color="auto" w:fill="FFFFFF"/>
         </w:rPr>
         <w:t> язык запросов, используемый клиентскими приложениями для работы с данными</w:t>
+      </w:r>
+      <w:r>
+        <w:rPr>
+          <w:rFonts w:cs="Times New Roman"/>
+          <w:shd w:val="clear" w:color="auto" w:fill="FFFFFF"/>
+        </w:rPr>
+        <w:t>.</w:t>
+      </w:r>
+    </w:p>
+    <w:p>
+      <w:pPr>
+        <w:ind w:firstLine="708"/>
+        <w:jc w:val="both"/>
+        <w:rPr>
+          <w:rFonts w:cs="Times New Roman"/>
+          <w:szCs w:val="28"/>
+        </w:rPr>
+      </w:pPr>
+      <w:proofErr w:type="spellStart"/>
+      <w:r>
+        <w:rPr>
+          <w:rFonts w:cs="Times New Roman"/>
+          <w:szCs w:val="28"/>
+        </w:rPr>
+        <w:t>GraphQL</w:t>
+      </w:r>
+      <w:proofErr w:type="spellEnd"/>
+      <w:r>
+        <w:rPr>
+          <w:rFonts w:cs="Times New Roman"/>
+          <w:szCs w:val="28"/>
+        </w:rPr>
+        <w:t xml:space="preserve"> - это язык запросов и манипулирования данными с открытым исходным кодом для API, а также среда выполнения для выполнения запросов с существующими данными.</w:t>
       </w:r>
     </w:p>
     <w:p>
@@ -111,17 +135,20 @@
           <w:ilvl w:val="0"/>
           <w:numId w:val="1"/>
         </w:numPr>
-        <w:jc w:val="both"/>
-        <w:rPr>
-          <w:rFonts w:ascii="Courier New" w:hAnsi="Courier New" w:cs="Courier New"/>
-          <w:sz w:val="28"/>
-          <w:szCs w:val="28"/>
-        </w:rPr>
-      </w:pPr>
-      <w:r>
-        <w:rPr>
-          <w:rFonts w:ascii="Courier New" w:hAnsi="Courier New" w:cs="Courier New"/>
-          <w:sz w:val="28"/>
+        <w:tabs>
+          <w:tab w:val="left" w:pos="8364"/>
+        </w:tabs>
+        <w:jc w:val="both"/>
+        <w:rPr>
+          <w:rFonts w:cs="Times New Roman"/>
+          <w:b/>
+          <w:szCs w:val="28"/>
+        </w:rPr>
+      </w:pPr>
+      <w:r>
+        <w:rPr>
+          <w:rFonts w:cs="Times New Roman"/>
+          <w:b/>
           <w:szCs w:val="28"/>
         </w:rPr>
         <w:t xml:space="preserve">Поясните понятие схема </w:t>
@@ -129,9 +156,8 @@
       <w:proofErr w:type="spellStart"/>
       <w:r>
         <w:rPr>
-          <w:rFonts w:ascii="Courier New" w:hAnsi="Courier New" w:cs="Courier New"/>
-          <w:b/>
-          <w:sz w:val="28"/>
+          <w:rFonts w:cs="Times New Roman"/>
+          <w:b/>
           <w:szCs w:val="28"/>
           <w:lang w:val="en-US"/>
         </w:rPr>
@@ -140,8 +166,8 @@
       <w:proofErr w:type="spellEnd"/>
       <w:r>
         <w:rPr>
-          <w:rFonts w:ascii="Courier New" w:hAnsi="Courier New" w:cs="Courier New"/>
-          <w:sz w:val="28"/>
+          <w:rFonts w:cs="Times New Roman"/>
+          <w:b/>
           <w:szCs w:val="28"/>
           <w:lang w:val="en-US"/>
         </w:rPr>
@@ -151,232 +177,53 @@
     <w:p>
       <w:pPr>
         <w:pStyle w:val="a3"/>
-        <w:ind w:left="0"/>
-        <w:jc w:val="both"/>
-        <w:rPr>
-          <w:rFonts w:ascii="Courier New" w:hAnsi="Courier New" w:cs="Courier New"/>
-          <w:sz w:val="28"/>
-          <w:szCs w:val="28"/>
-        </w:rPr>
-      </w:pPr>
-      <w:r>
-        <w:rPr>
-          <w:rFonts w:ascii="Helvetica" w:hAnsi="Helvetica" w:cs="Helvetica"/>
-          <w:color w:val="333333"/>
-          <w:sz w:val="26"/>
-          <w:szCs w:val="26"/>
-          <w:shd w:val="clear" w:color="auto" w:fill="FFFFFF"/>
-        </w:rPr>
-        <w:t xml:space="preserve">Для создания схем в </w:t>
-      </w:r>
-      <w:proofErr w:type="spellStart"/>
-      <w:r>
-        <w:rPr>
-          <w:rFonts w:ascii="Helvetica" w:hAnsi="Helvetica" w:cs="Helvetica"/>
-          <w:color w:val="333333"/>
-          <w:sz w:val="26"/>
-          <w:szCs w:val="26"/>
-          <w:shd w:val="clear" w:color="auto" w:fill="FFFFFF"/>
+        <w:tabs>
+          <w:tab w:val="left" w:pos="8364"/>
+        </w:tabs>
+        <w:ind w:left="0" w:firstLine="709"/>
+        <w:jc w:val="both"/>
+        <w:rPr>
+          <w:rFonts w:cs="Times New Roman"/>
+          <w:szCs w:val="28"/>
+        </w:rPr>
+      </w:pPr>
+      <w:r>
+        <w:rPr>
+          <w:rFonts w:cs="Times New Roman"/>
+          <w:szCs w:val="28"/>
+        </w:rPr>
+        <w:t xml:space="preserve">Схема содержит в себе описания всех типов, полей и методов получения данных. Все типы в рамках </w:t>
+      </w:r>
+      <w:proofErr w:type="spellStart"/>
+      <w:r>
+        <w:rPr>
+          <w:rFonts w:cs="Times New Roman"/>
+          <w:szCs w:val="28"/>
         </w:rPr>
         <w:t>GraphQL</w:t>
       </w:r>
       <w:proofErr w:type="spellEnd"/>
       <w:r>
         <w:rPr>
-          <w:rFonts w:ascii="Helvetica" w:hAnsi="Helvetica" w:cs="Helvetica"/>
-          <w:color w:val="333333"/>
-          <w:sz w:val="26"/>
-          <w:szCs w:val="26"/>
-          <w:shd w:val="clear" w:color="auto" w:fill="FFFFFF"/>
-        </w:rPr>
-        <w:t xml:space="preserve"> используется собственный язык </w:t>
-      </w:r>
-      <w:proofErr w:type="spellStart"/>
-      <w:r>
-        <w:rPr>
-          <w:rFonts w:ascii="Helvetica" w:hAnsi="Helvetica" w:cs="Helvetica"/>
-          <w:color w:val="333333"/>
-          <w:sz w:val="26"/>
-          <w:szCs w:val="26"/>
-          <w:shd w:val="clear" w:color="auto" w:fill="FFFFFF"/>
-        </w:rPr>
-        <w:t>Schema</w:t>
-      </w:r>
-      <w:proofErr w:type="spellEnd"/>
-      <w:r>
-        <w:rPr>
-          <w:rFonts w:ascii="Helvetica" w:hAnsi="Helvetica" w:cs="Helvetica"/>
-          <w:color w:val="333333"/>
-          <w:sz w:val="26"/>
-          <w:szCs w:val="26"/>
-          <w:shd w:val="clear" w:color="auto" w:fill="FFFFFF"/>
-        </w:rPr>
-        <w:t xml:space="preserve"> </w:t>
-      </w:r>
-      <w:proofErr w:type="spellStart"/>
-      <w:r>
-        <w:rPr>
-          <w:rFonts w:ascii="Helvetica" w:hAnsi="Helvetica" w:cs="Helvetica"/>
-          <w:color w:val="333333"/>
-          <w:sz w:val="26"/>
-          <w:szCs w:val="26"/>
-          <w:shd w:val="clear" w:color="auto" w:fill="FFFFFF"/>
-        </w:rPr>
-        <w:t>Definition</w:t>
-      </w:r>
-      <w:proofErr w:type="spellEnd"/>
-      <w:r>
-        <w:rPr>
-          <w:rFonts w:ascii="Helvetica" w:hAnsi="Helvetica" w:cs="Helvetica"/>
-          <w:color w:val="333333"/>
-          <w:sz w:val="26"/>
-          <w:szCs w:val="26"/>
-          <w:shd w:val="clear" w:color="auto" w:fill="FFFFFF"/>
-        </w:rPr>
-        <w:t xml:space="preserve"> </w:t>
-      </w:r>
-      <w:proofErr w:type="spellStart"/>
-      <w:r>
-        <w:rPr>
-          <w:rFonts w:ascii="Helvetica" w:hAnsi="Helvetica" w:cs="Helvetica"/>
-          <w:color w:val="333333"/>
-          <w:sz w:val="26"/>
-          <w:szCs w:val="26"/>
-          <w:shd w:val="clear" w:color="auto" w:fill="FFFFFF"/>
-        </w:rPr>
-        <w:t>Language</w:t>
-      </w:r>
-      <w:proofErr w:type="spellEnd"/>
-      <w:r>
-        <w:rPr>
-          <w:rFonts w:ascii="Helvetica" w:hAnsi="Helvetica" w:cs="Helvetica"/>
-          <w:color w:val="333333"/>
-          <w:sz w:val="26"/>
-          <w:szCs w:val="26"/>
-          <w:shd w:val="clear" w:color="auto" w:fill="FFFFFF"/>
-        </w:rPr>
-        <w:t xml:space="preserve"> (SDL). SDL обладает интуитивно понятным синтаксисом и универсален для любой используемой технологии</w:t>
-      </w:r>
-      <w:r>
-        <w:rPr>
-          <w:rFonts w:ascii="Helvetica" w:hAnsi="Helvetica" w:cs="Helvetica"/>
-          <w:color w:val="333333"/>
-          <w:sz w:val="26"/>
-          <w:szCs w:val="26"/>
-          <w:shd w:val="clear" w:color="auto" w:fill="FFFFFF"/>
-        </w:rPr>
-        <w:t xml:space="preserve"> </w:t>
-      </w:r>
-      <w:proofErr w:type="gramStart"/>
-      <w:r>
-        <w:rPr>
-          <w:rFonts w:ascii="Helvetica" w:hAnsi="Helvetica" w:cs="Helvetica"/>
-          <w:color w:val="333333"/>
-          <w:sz w:val="26"/>
-          <w:szCs w:val="26"/>
-          <w:shd w:val="clear" w:color="auto" w:fill="FFFFFF"/>
-        </w:rPr>
-        <w:t>Для</w:t>
-      </w:r>
-      <w:proofErr w:type="gramEnd"/>
-      <w:r>
-        <w:rPr>
-          <w:rFonts w:ascii="Helvetica" w:hAnsi="Helvetica" w:cs="Helvetica"/>
-          <w:color w:val="333333"/>
-          <w:sz w:val="26"/>
-          <w:szCs w:val="26"/>
-          <w:shd w:val="clear" w:color="auto" w:fill="FFFFFF"/>
-        </w:rPr>
-        <w:t xml:space="preserve"> создания схем в </w:t>
-      </w:r>
-      <w:proofErr w:type="spellStart"/>
-      <w:r>
-        <w:rPr>
-          <w:rFonts w:ascii="Helvetica" w:hAnsi="Helvetica" w:cs="Helvetica"/>
-          <w:color w:val="333333"/>
-          <w:sz w:val="26"/>
-          <w:szCs w:val="26"/>
-          <w:shd w:val="clear" w:color="auto" w:fill="FFFFFF"/>
-        </w:rPr>
-        <w:t>GraphQL</w:t>
-      </w:r>
-      <w:proofErr w:type="spellEnd"/>
-      <w:r>
-        <w:rPr>
-          <w:rFonts w:ascii="Helvetica" w:hAnsi="Helvetica" w:cs="Helvetica"/>
-          <w:color w:val="333333"/>
-          <w:sz w:val="26"/>
-          <w:szCs w:val="26"/>
-          <w:shd w:val="clear" w:color="auto" w:fill="FFFFFF"/>
-        </w:rPr>
-        <w:t xml:space="preserve"> используется собственный язык </w:t>
-      </w:r>
-      <w:proofErr w:type="spellStart"/>
-      <w:r>
-        <w:rPr>
-          <w:rFonts w:ascii="Helvetica" w:hAnsi="Helvetica" w:cs="Helvetica"/>
-          <w:color w:val="333333"/>
-          <w:sz w:val="26"/>
-          <w:szCs w:val="26"/>
-          <w:shd w:val="clear" w:color="auto" w:fill="FFFFFF"/>
-        </w:rPr>
-        <w:t>Schema</w:t>
-      </w:r>
-      <w:proofErr w:type="spellEnd"/>
-      <w:r>
-        <w:rPr>
-          <w:rFonts w:ascii="Helvetica" w:hAnsi="Helvetica" w:cs="Helvetica"/>
-          <w:color w:val="333333"/>
-          <w:sz w:val="26"/>
-          <w:szCs w:val="26"/>
-          <w:shd w:val="clear" w:color="auto" w:fill="FFFFFF"/>
-        </w:rPr>
-        <w:t xml:space="preserve"> </w:t>
-      </w:r>
-      <w:proofErr w:type="spellStart"/>
-      <w:r>
-        <w:rPr>
-          <w:rFonts w:ascii="Helvetica" w:hAnsi="Helvetica" w:cs="Helvetica"/>
-          <w:color w:val="333333"/>
-          <w:sz w:val="26"/>
-          <w:szCs w:val="26"/>
-          <w:shd w:val="clear" w:color="auto" w:fill="FFFFFF"/>
-        </w:rPr>
-        <w:t>Definition</w:t>
-      </w:r>
-      <w:proofErr w:type="spellEnd"/>
-      <w:r>
-        <w:rPr>
-          <w:rFonts w:ascii="Helvetica" w:hAnsi="Helvetica" w:cs="Helvetica"/>
-          <w:color w:val="333333"/>
-          <w:sz w:val="26"/>
-          <w:szCs w:val="26"/>
-          <w:shd w:val="clear" w:color="auto" w:fill="FFFFFF"/>
-        </w:rPr>
-        <w:t xml:space="preserve"> </w:t>
-      </w:r>
-      <w:proofErr w:type="spellStart"/>
-      <w:r>
-        <w:rPr>
-          <w:rFonts w:ascii="Helvetica" w:hAnsi="Helvetica" w:cs="Helvetica"/>
-          <w:color w:val="333333"/>
-          <w:sz w:val="26"/>
-          <w:szCs w:val="26"/>
-          <w:shd w:val="clear" w:color="auto" w:fill="FFFFFF"/>
-        </w:rPr>
-        <w:t>Language</w:t>
-      </w:r>
-      <w:proofErr w:type="spellEnd"/>
-      <w:r>
-        <w:rPr>
-          <w:rFonts w:ascii="Helvetica" w:hAnsi="Helvetica" w:cs="Helvetica"/>
-          <w:color w:val="333333"/>
-          <w:sz w:val="26"/>
-          <w:szCs w:val="26"/>
-          <w:shd w:val="clear" w:color="auto" w:fill="FFFFFF"/>
-        </w:rPr>
-        <w:t xml:space="preserve"> (SDL). SDL обладает интуитивно понятным синтаксисом и универсален для любой используемой технологии.</w:t>
-      </w:r>
+          <w:rFonts w:cs="Times New Roman"/>
+          <w:szCs w:val="28"/>
+        </w:rPr>
+        <w:t>-схемы должны иметь уникальные имена. Не должно быть двух разных типов с одним именем.</w:t>
+      </w:r>
+    </w:p>
+    <w:p>
+      <w:pPr>
+        <w:pStyle w:val="a3"/>
+        <w:tabs>
+          <w:tab w:val="left" w:pos="8364"/>
+        </w:tabs>
+        <w:ind w:left="0" w:firstLine="709"/>
+        <w:jc w:val="both"/>
+        <w:rPr>
+          <w:rFonts w:cs="Times New Roman"/>
+          <w:szCs w:val="28"/>
+        </w:rPr>
+      </w:pPr>
     </w:p>
     <w:p>
       <w:pPr>
@@ -387,24 +234,23 @@
         </w:numPr>
         <w:jc w:val="both"/>
         <w:rPr>
-          <w:rFonts w:ascii="Courier New" w:hAnsi="Courier New" w:cs="Courier New"/>
-          <w:sz w:val="28"/>
-          <w:szCs w:val="28"/>
-        </w:rPr>
-      </w:pPr>
-      <w:r>
-        <w:rPr>
-          <w:rFonts w:ascii="Courier New" w:hAnsi="Courier New" w:cs="Courier New"/>
-          <w:sz w:val="28"/>
+          <w:rFonts w:cs="Times New Roman"/>
+          <w:b/>
+          <w:szCs w:val="28"/>
+        </w:rPr>
+      </w:pPr>
+      <w:r>
+        <w:rPr>
+          <w:rFonts w:cs="Times New Roman"/>
+          <w:b/>
           <w:szCs w:val="28"/>
         </w:rPr>
         <w:t xml:space="preserve">Расшифруйте аббревиатуру </w:t>
       </w:r>
       <w:r>
         <w:rPr>
-          <w:rFonts w:ascii="Courier New" w:hAnsi="Courier New" w:cs="Courier New"/>
-          <w:b/>
-          <w:sz w:val="28"/>
+          <w:rFonts w:cs="Times New Roman"/>
+          <w:b/>
           <w:szCs w:val="28"/>
           <w:lang w:val="en-US"/>
         </w:rPr>
@@ -412,9 +258,8 @@
       </w:r>
       <w:r>
         <w:rPr>
-          <w:rFonts w:ascii="Courier New" w:hAnsi="Courier New" w:cs="Courier New"/>
-          <w:b/>
-          <w:sz w:val="28"/>
+          <w:rFonts w:cs="Times New Roman"/>
+          <w:b/>
           <w:szCs w:val="28"/>
         </w:rPr>
         <w:t xml:space="preserve"> </w:t>
@@ -422,9 +267,8 @@
       <w:proofErr w:type="spellStart"/>
       <w:r>
         <w:rPr>
-          <w:rFonts w:ascii="Courier New" w:hAnsi="Courier New" w:cs="Courier New"/>
-          <w:b/>
-          <w:sz w:val="28"/>
+          <w:rFonts w:cs="Times New Roman"/>
+          <w:b/>
           <w:szCs w:val="28"/>
           <w:lang w:val="en-US"/>
         </w:rPr>
@@ -433,20 +277,142 @@
       <w:proofErr w:type="spellEnd"/>
       <w:r>
         <w:rPr>
-          <w:rFonts w:ascii="Courier New" w:hAnsi="Courier New" w:cs="Courier New"/>
-          <w:sz w:val="28"/>
-          <w:szCs w:val="28"/>
+          <w:rFonts w:cs="Times New Roman"/>
+          <w:b/>
+          <w:szCs w:val="28"/>
+        </w:rPr>
+        <w:t xml:space="preserve">. </w:t>
+      </w:r>
+    </w:p>
+    <w:p>
+      <w:pPr>
+        <w:pStyle w:val="a3"/>
+        <w:ind w:left="0" w:firstLine="708"/>
+        <w:jc w:val="both"/>
+        <w:rPr>
+          <w:rFonts w:cs="Times New Roman"/>
+          <w:szCs w:val="28"/>
+        </w:rPr>
+      </w:pPr>
+      <w:r>
+        <w:rPr>
+          <w:rFonts w:cs="Times New Roman"/>
+          <w:color w:val="333333"/>
+          <w:sz w:val="26"/>
+          <w:szCs w:val="26"/>
+          <w:shd w:val="clear" w:color="auto" w:fill="FFFFFF"/>
+        </w:rPr>
+        <w:t xml:space="preserve">Для создания схем в </w:t>
+      </w:r>
+      <w:proofErr w:type="spellStart"/>
+      <w:r>
+        <w:rPr>
+          <w:rFonts w:cs="Times New Roman"/>
+          <w:color w:val="333333"/>
+          <w:sz w:val="26"/>
+          <w:szCs w:val="26"/>
+          <w:shd w:val="clear" w:color="auto" w:fill="FFFFFF"/>
+        </w:rPr>
+        <w:t>GraphQL</w:t>
+      </w:r>
+      <w:proofErr w:type="spellEnd"/>
+      <w:r>
+        <w:rPr>
+          <w:rFonts w:cs="Times New Roman"/>
+          <w:color w:val="333333"/>
+          <w:sz w:val="26"/>
+          <w:szCs w:val="26"/>
+          <w:shd w:val="clear" w:color="auto" w:fill="FFFFFF"/>
+        </w:rPr>
+        <w:t xml:space="preserve"> используется собственный язык </w:t>
+      </w:r>
+      <w:proofErr w:type="spellStart"/>
+      <w:r>
+        <w:rPr>
+          <w:rFonts w:cs="Times New Roman"/>
+          <w:color w:val="333333"/>
+          <w:sz w:val="26"/>
+          <w:szCs w:val="26"/>
+          <w:shd w:val="clear" w:color="auto" w:fill="FFFFFF"/>
+        </w:rPr>
+        <w:t>Schema</w:t>
+      </w:r>
+      <w:proofErr w:type="spellEnd"/>
+      <w:r>
+        <w:rPr>
+          <w:rFonts w:cs="Times New Roman"/>
+          <w:color w:val="333333"/>
+          <w:sz w:val="26"/>
+          <w:szCs w:val="26"/>
+          <w:shd w:val="clear" w:color="auto" w:fill="FFFFFF"/>
+        </w:rPr>
+        <w:t xml:space="preserve"> </w:t>
+      </w:r>
+      <w:proofErr w:type="spellStart"/>
+      <w:r>
+        <w:rPr>
+          <w:rFonts w:cs="Times New Roman"/>
+          <w:color w:val="333333"/>
+          <w:sz w:val="26"/>
+          <w:szCs w:val="26"/>
+          <w:shd w:val="clear" w:color="auto" w:fill="FFFFFF"/>
+        </w:rPr>
+        <w:t>Definition</w:t>
+      </w:r>
+      <w:proofErr w:type="spellEnd"/>
+      <w:r>
+        <w:rPr>
+          <w:rFonts w:cs="Times New Roman"/>
+          <w:color w:val="333333"/>
+          <w:sz w:val="26"/>
+          <w:szCs w:val="26"/>
+          <w:shd w:val="clear" w:color="auto" w:fill="FFFFFF"/>
+        </w:rPr>
+        <w:t xml:space="preserve"> </w:t>
+      </w:r>
+      <w:proofErr w:type="spellStart"/>
+      <w:r>
+        <w:rPr>
+          <w:rFonts w:cs="Times New Roman"/>
+          <w:color w:val="333333"/>
+          <w:sz w:val="26"/>
+          <w:szCs w:val="26"/>
+          <w:shd w:val="clear" w:color="auto" w:fill="FFFFFF"/>
+        </w:rPr>
+        <w:t>Language</w:t>
+      </w:r>
+      <w:proofErr w:type="spellEnd"/>
+      <w:r>
+        <w:rPr>
+          <w:rFonts w:cs="Times New Roman"/>
+          <w:color w:val="333333"/>
+          <w:sz w:val="26"/>
+          <w:szCs w:val="26"/>
+          <w:shd w:val="clear" w:color="auto" w:fill="FFFFFF"/>
+        </w:rPr>
+        <w:t xml:space="preserve"> (SDL). SDL обладает интуитивно понятным синтаксисом и универсален для любой используемой технологии</w:t>
+      </w:r>
+      <w:r>
+        <w:rPr>
+          <w:rFonts w:cs="Times New Roman"/>
+          <w:color w:val="333333"/>
+          <w:sz w:val="26"/>
+          <w:szCs w:val="26"/>
+          <w:shd w:val="clear" w:color="auto" w:fill="FFFFFF"/>
         </w:rPr>
         <w:t>.</w:t>
       </w:r>
-      <w:r>
-        <w:rPr>
-          <w:rFonts w:ascii="Courier New" w:hAnsi="Courier New" w:cs="Courier New"/>
-          <w:sz w:val="28"/>
-          <w:szCs w:val="28"/>
-        </w:rPr>
-        <w:t xml:space="preserve"> </w:t>
-      </w:r>
+    </w:p>
+    <w:p>
+      <w:pPr>
+        <w:pStyle w:val="a3"/>
+        <w:ind w:left="0"/>
+        <w:jc w:val="both"/>
+        <w:rPr>
+          <w:rFonts w:cs="Times New Roman"/>
+          <w:szCs w:val="28"/>
+        </w:rPr>
+      </w:pPr>
     </w:p>
     <w:p>
       <w:pPr>
@@ -457,24 +423,23 @@
         </w:numPr>
         <w:jc w:val="both"/>
         <w:rPr>
-          <w:rFonts w:ascii="Courier New" w:hAnsi="Courier New" w:cs="Courier New"/>
-          <w:sz w:val="28"/>
-          <w:szCs w:val="28"/>
-        </w:rPr>
-      </w:pPr>
-      <w:r>
-        <w:rPr>
-          <w:rFonts w:ascii="Courier New" w:hAnsi="Courier New" w:cs="Courier New"/>
-          <w:sz w:val="28"/>
+          <w:rFonts w:cs="Times New Roman"/>
+          <w:b/>
+          <w:szCs w:val="28"/>
+        </w:rPr>
+      </w:pPr>
+      <w:r>
+        <w:rPr>
+          <w:rFonts w:cs="Times New Roman"/>
+          <w:b/>
           <w:szCs w:val="28"/>
         </w:rPr>
         <w:t xml:space="preserve">Поясните понятие </w:t>
       </w:r>
       <w:r>
         <w:rPr>
-          <w:rFonts w:ascii="Courier New" w:hAnsi="Courier New" w:cs="Courier New"/>
-          <w:b/>
-          <w:sz w:val="28"/>
+          <w:rFonts w:cs="Times New Roman"/>
+          <w:b/>
           <w:szCs w:val="28"/>
           <w:lang w:val="en-US"/>
         </w:rPr>
@@ -482,8 +447,8 @@
       </w:r>
       <w:r>
         <w:rPr>
-          <w:rFonts w:ascii="Courier New" w:hAnsi="Courier New" w:cs="Courier New"/>
-          <w:sz w:val="28"/>
+          <w:rFonts w:cs="Times New Roman"/>
+          <w:b/>
           <w:szCs w:val="28"/>
         </w:rPr>
         <w:t xml:space="preserve"> </w:t>
@@ -491,9 +456,8 @@
       <w:proofErr w:type="spellStart"/>
       <w:r>
         <w:rPr>
-          <w:rFonts w:ascii="Courier New" w:hAnsi="Courier New" w:cs="Courier New"/>
-          <w:b/>
-          <w:sz w:val="28"/>
+          <w:rFonts w:cs="Times New Roman"/>
+          <w:b/>
           <w:szCs w:val="28"/>
           <w:lang w:val="en-US"/>
         </w:rPr>
@@ -502,8 +466,8 @@
       <w:proofErr w:type="spellEnd"/>
       <w:r>
         <w:rPr>
-          <w:rFonts w:ascii="Courier New" w:hAnsi="Courier New" w:cs="Courier New"/>
-          <w:sz w:val="28"/>
+          <w:rFonts w:cs="Times New Roman"/>
+          <w:b/>
           <w:szCs w:val="28"/>
           <w:lang w:val="en-US"/>
         </w:rPr>
@@ -513,46 +477,65 @@
     <w:p>
       <w:pPr>
         <w:pStyle w:val="a3"/>
-        <w:ind w:left="0"/>
-        <w:jc w:val="both"/>
-        <w:rPr>
-          <w:rFonts w:ascii="Courier New" w:hAnsi="Courier New" w:cs="Courier New"/>
-          <w:sz w:val="28"/>
-          <w:szCs w:val="28"/>
-        </w:rPr>
-      </w:pPr>
-      <w:r>
-        <w:rPr>
-          <w:rFonts w:ascii="Helvetica" w:hAnsi="Helvetica" w:cs="Helvetica"/>
-          <w:color w:val="333333"/>
-          <w:sz w:val="26"/>
-          <w:szCs w:val="26"/>
-          <w:shd w:val="clear" w:color="auto" w:fill="FFFFFF"/>
-        </w:rPr>
-        <w:t xml:space="preserve">В этом файле будут размещены инструкции по выполнению операций </w:t>
-      </w:r>
-      <w:proofErr w:type="spellStart"/>
-      <w:r>
-        <w:rPr>
-          <w:rFonts w:ascii="Helvetica" w:hAnsi="Helvetica" w:cs="Helvetica"/>
-          <w:color w:val="333333"/>
-          <w:sz w:val="26"/>
-          <w:szCs w:val="26"/>
-          <w:shd w:val="clear" w:color="auto" w:fill="FFFFFF"/>
-        </w:rPr>
-        <w:t>GraphQL</w:t>
-      </w:r>
-      <w:proofErr w:type="spellEnd"/>
-      <w:r>
-        <w:rPr>
-          <w:rFonts w:ascii="Helvetica" w:hAnsi="Helvetica" w:cs="Helvetica"/>
-          <w:color w:val="333333"/>
-          <w:sz w:val="26"/>
-          <w:szCs w:val="26"/>
-          <w:shd w:val="clear" w:color="auto" w:fill="FFFFFF"/>
-        </w:rPr>
-        <w:t>.</w:t>
-      </w:r>
+        <w:ind w:left="0" w:firstLine="708"/>
+        <w:jc w:val="both"/>
+        <w:rPr>
+          <w:rFonts w:cs="Times New Roman"/>
+          <w:szCs w:val="28"/>
+        </w:rPr>
+      </w:pPr>
+      <w:proofErr w:type="spellStart"/>
+      <w:r>
+        <w:rPr>
+          <w:rFonts w:cs="Times New Roman"/>
+          <w:b/>
+          <w:szCs w:val="28"/>
+        </w:rPr>
+        <w:t>Resolver</w:t>
+      </w:r>
+      <w:proofErr w:type="spellEnd"/>
+      <w:r>
+        <w:rPr>
+          <w:rFonts w:cs="Times New Roman"/>
+          <w:b/>
+          <w:szCs w:val="28"/>
+        </w:rPr>
+        <w:t xml:space="preserve"> или распознаватель</w:t>
+      </w:r>
+      <w:r>
+        <w:rPr>
+          <w:rFonts w:cs="Times New Roman"/>
+          <w:szCs w:val="28"/>
+        </w:rPr>
+        <w:t xml:space="preserve"> — функция, которая возвращает данные для определённого поля. </w:t>
+      </w:r>
+      <w:proofErr w:type="spellStart"/>
+      <w:r>
+        <w:rPr>
+          <w:rFonts w:cs="Times New Roman"/>
+          <w:szCs w:val="28"/>
+        </w:rPr>
+        <w:t>Resolver'ы</w:t>
+      </w:r>
+      <w:proofErr w:type="spellEnd"/>
+      <w:r>
+        <w:rPr>
+          <w:rFonts w:cs="Times New Roman"/>
+          <w:szCs w:val="28"/>
+        </w:rPr>
+        <w:t xml:space="preserve"> возвращают данные того типа, который определён в схеме. Распознаватели могут быть асинхронными. С их помощью можно получать данные из REST API, базы данных или другого источника.</w:t>
+      </w:r>
+    </w:p>
+    <w:p>
+      <w:pPr>
+        <w:pStyle w:val="a3"/>
+        <w:ind w:left="0" w:firstLine="708"/>
+        <w:jc w:val="both"/>
+        <w:rPr>
+          <w:rFonts w:cs="Times New Roman"/>
+          <w:szCs w:val="28"/>
+        </w:rPr>
+      </w:pPr>
     </w:p>
     <w:p>
       <w:pPr>
@@ -563,24 +546,26 @@
         </w:numPr>
         <w:jc w:val="both"/>
         <w:rPr>
-          <w:rFonts w:ascii="Courier New" w:hAnsi="Courier New" w:cs="Courier New"/>
-          <w:sz w:val="28"/>
-          <w:szCs w:val="28"/>
-        </w:rPr>
-      </w:pPr>
-      <w:r>
-        <w:rPr>
-          <w:rFonts w:ascii="Courier New" w:hAnsi="Courier New" w:cs="Courier New"/>
-          <w:sz w:val="28"/>
+          <w:rFonts w:cs="Times New Roman"/>
+          <w:b/>
+          <w:color w:val="333333"/>
+          <w:sz w:val="26"/>
+          <w:szCs w:val="26"/>
+          <w:shd w:val="clear" w:color="auto" w:fill="FFFFFF"/>
+        </w:rPr>
+      </w:pPr>
+      <w:r>
+        <w:rPr>
+          <w:rFonts w:cs="Times New Roman"/>
+          <w:b/>
           <w:szCs w:val="28"/>
         </w:rPr>
         <w:t xml:space="preserve">Поясните понятие </w:t>
       </w:r>
       <w:r>
         <w:rPr>
-          <w:rFonts w:ascii="Courier New" w:hAnsi="Courier New" w:cs="Courier New"/>
-          <w:b/>
-          <w:sz w:val="28"/>
+          <w:rFonts w:cs="Times New Roman"/>
+          <w:b/>
           <w:szCs w:val="28"/>
           <w:lang w:val="en-US"/>
         </w:rPr>
@@ -588,9 +573,8 @@
       </w:r>
       <w:r>
         <w:rPr>
-          <w:rFonts w:ascii="Courier New" w:hAnsi="Courier New" w:cs="Courier New"/>
-          <w:b/>
-          <w:sz w:val="28"/>
+          <w:rFonts w:cs="Times New Roman"/>
+          <w:b/>
           <w:szCs w:val="28"/>
         </w:rPr>
         <w:t xml:space="preserve"> </w:t>
@@ -598,9 +582,8 @@
       <w:proofErr w:type="spellStart"/>
       <w:r>
         <w:rPr>
-          <w:rFonts w:ascii="Courier New" w:hAnsi="Courier New" w:cs="Courier New"/>
-          <w:b/>
-          <w:sz w:val="28"/>
+          <w:rFonts w:cs="Times New Roman"/>
+          <w:b/>
           <w:szCs w:val="28"/>
           <w:lang w:val="en-US"/>
         </w:rPr>
@@ -609,13 +592,139 @@
       <w:proofErr w:type="spellEnd"/>
       <w:r>
         <w:rPr>
-          <w:rFonts w:ascii="Courier New" w:hAnsi="Courier New" w:cs="Courier New"/>
-          <w:sz w:val="28"/>
+          <w:rFonts w:cs="Times New Roman"/>
+          <w:b/>
           <w:szCs w:val="28"/>
           <w:lang w:val="en-US"/>
         </w:rPr>
         <w:t>.</w:t>
       </w:r>
+    </w:p>
+    <w:p>
+      <w:pPr>
+        <w:pStyle w:val="a3"/>
+        <w:ind w:left="0" w:firstLine="708"/>
+        <w:jc w:val="both"/>
+        <w:rPr>
+          <w:rFonts w:cs="Times New Roman"/>
+          <w:color w:val="333333"/>
+          <w:sz w:val="26"/>
+          <w:szCs w:val="26"/>
+          <w:shd w:val="clear" w:color="auto" w:fill="FFFFFF"/>
+        </w:rPr>
+      </w:pPr>
+      <w:r>
+        <w:rPr>
+          <w:rFonts w:cs="Times New Roman"/>
+          <w:color w:val="333333"/>
+          <w:sz w:val="26"/>
+          <w:szCs w:val="26"/>
+          <w:shd w:val="clear" w:color="auto" w:fill="FFFFFF"/>
+        </w:rPr>
+        <w:t xml:space="preserve">С помощью запросов </w:t>
+      </w:r>
+      <w:proofErr w:type="spellStart"/>
+      <w:r>
+        <w:rPr>
+          <w:rFonts w:cs="Times New Roman"/>
+          <w:color w:val="333333"/>
+          <w:sz w:val="26"/>
+          <w:szCs w:val="26"/>
+          <w:shd w:val="clear" w:color="auto" w:fill="FFFFFF"/>
+        </w:rPr>
+        <w:t>GraphQL</w:t>
+      </w:r>
+      <w:proofErr w:type="spellEnd"/>
+      <w:r>
+        <w:rPr>
+          <w:rFonts w:cs="Times New Roman"/>
+          <w:color w:val="333333"/>
+          <w:sz w:val="26"/>
+          <w:szCs w:val="26"/>
+          <w:shd w:val="clear" w:color="auto" w:fill="FFFFFF"/>
+        </w:rPr>
+        <w:t xml:space="preserve"> получает необходимые данные с сервера. Тип запроса </w:t>
+      </w:r>
+      <w:proofErr w:type="spellStart"/>
+      <w:r>
+        <w:rPr>
+          <w:rFonts w:cs="Times New Roman"/>
+          <w:color w:val="333333"/>
+          <w:sz w:val="26"/>
+          <w:szCs w:val="26"/>
+          <w:shd w:val="clear" w:color="auto" w:fill="FFFFFF"/>
+        </w:rPr>
+        <w:t>Query</w:t>
+      </w:r>
+      <w:proofErr w:type="spellEnd"/>
+      <w:r>
+        <w:rPr>
+          <w:rFonts w:cs="Times New Roman"/>
+          <w:color w:val="333333"/>
+          <w:sz w:val="26"/>
+          <w:szCs w:val="26"/>
+          <w:shd w:val="clear" w:color="auto" w:fill="FFFFFF"/>
+        </w:rPr>
+        <w:t xml:space="preserve"> в </w:t>
+      </w:r>
+      <w:proofErr w:type="spellStart"/>
+      <w:r>
+        <w:rPr>
+          <w:rFonts w:cs="Times New Roman"/>
+          <w:color w:val="333333"/>
+          <w:sz w:val="26"/>
+          <w:szCs w:val="26"/>
+          <w:shd w:val="clear" w:color="auto" w:fill="FFFFFF"/>
+        </w:rPr>
+        <w:t>GraphQL</w:t>
+      </w:r>
+      <w:proofErr w:type="spellEnd"/>
+      <w:r>
+        <w:rPr>
+          <w:rFonts w:cs="Times New Roman"/>
+          <w:color w:val="333333"/>
+          <w:sz w:val="26"/>
+          <w:szCs w:val="26"/>
+          <w:shd w:val="clear" w:color="auto" w:fill="FFFFFF"/>
+        </w:rPr>
+        <w:t xml:space="preserve"> — аналог GET в REST. ... </w:t>
+      </w:r>
+      <w:proofErr w:type="spellStart"/>
+      <w:r>
+        <w:rPr>
+          <w:rFonts w:cs="Times New Roman"/>
+          <w:color w:val="333333"/>
+          <w:sz w:val="26"/>
+          <w:szCs w:val="26"/>
+          <w:shd w:val="clear" w:color="auto" w:fill="FFFFFF"/>
+        </w:rPr>
+        <w:t>Query</w:t>
+      </w:r>
+      <w:proofErr w:type="spellEnd"/>
+      <w:r>
+        <w:rPr>
+          <w:rFonts w:cs="Times New Roman"/>
+          <w:color w:val="333333"/>
+          <w:sz w:val="26"/>
+          <w:szCs w:val="26"/>
+          <w:shd w:val="clear" w:color="auto" w:fill="FFFFFF"/>
+        </w:rPr>
+        <w:t xml:space="preserve"> описывает данные, которые необходимо получить с сервера.</w:t>
+      </w:r>
+    </w:p>
+    <w:p>
+      <w:pPr>
+        <w:pStyle w:val="a3"/>
+        <w:ind w:left="0" w:firstLine="708"/>
+        <w:jc w:val="both"/>
+        <w:rPr>
+          <w:rFonts w:cs="Times New Roman"/>
+          <w:color w:val="333333"/>
+          <w:sz w:val="26"/>
+          <w:szCs w:val="26"/>
+          <w:shd w:val="clear" w:color="auto" w:fill="FFFFFF"/>
+        </w:rPr>
+      </w:pPr>
     </w:p>
     <w:p>
       <w:pPr>
@@ -626,24 +735,23 @@
         </w:numPr>
         <w:jc w:val="both"/>
         <w:rPr>
-          <w:rFonts w:ascii="Courier New" w:hAnsi="Courier New" w:cs="Courier New"/>
-          <w:sz w:val="28"/>
-          <w:szCs w:val="28"/>
-        </w:rPr>
-      </w:pPr>
-      <w:r>
-        <w:rPr>
-          <w:rFonts w:ascii="Courier New" w:hAnsi="Courier New" w:cs="Courier New"/>
-          <w:sz w:val="28"/>
+          <w:rFonts w:cs="Times New Roman"/>
+          <w:b/>
+          <w:szCs w:val="28"/>
+        </w:rPr>
+      </w:pPr>
+      <w:r>
+        <w:rPr>
+          <w:rFonts w:cs="Times New Roman"/>
+          <w:b/>
           <w:szCs w:val="28"/>
         </w:rPr>
         <w:t xml:space="preserve">Поясните понятие </w:t>
       </w:r>
       <w:r>
         <w:rPr>
-          <w:rFonts w:ascii="Courier New" w:hAnsi="Courier New" w:cs="Courier New"/>
-          <w:b/>
-          <w:sz w:val="28"/>
+          <w:rFonts w:cs="Times New Roman"/>
+          <w:b/>
           <w:szCs w:val="28"/>
           <w:lang w:val="en-US"/>
         </w:rPr>
@@ -651,8 +759,8 @@
       </w:r>
       <w:r>
         <w:rPr>
-          <w:rFonts w:ascii="Courier New" w:hAnsi="Courier New" w:cs="Courier New"/>
-          <w:sz w:val="28"/>
+          <w:rFonts w:cs="Times New Roman"/>
+          <w:b/>
           <w:szCs w:val="28"/>
         </w:rPr>
         <w:t xml:space="preserve"> </w:t>
@@ -660,9 +768,8 @@
       <w:proofErr w:type="spellStart"/>
       <w:r>
         <w:rPr>
-          <w:rFonts w:ascii="Courier New" w:hAnsi="Courier New" w:cs="Courier New"/>
-          <w:b/>
-          <w:sz w:val="28"/>
+          <w:rFonts w:cs="Times New Roman"/>
+          <w:b/>
           <w:szCs w:val="28"/>
           <w:lang w:val="en-US"/>
         </w:rPr>
@@ -673,17 +780,19 @@
     <w:p>
       <w:pPr>
         <w:pStyle w:val="a3"/>
-        <w:ind w:left="0"/>
-        <w:jc w:val="both"/>
-        <w:rPr>
-          <w:rFonts w:ascii="Courier New" w:hAnsi="Courier New" w:cs="Courier New"/>
-          <w:sz w:val="28"/>
-          <w:szCs w:val="28"/>
-        </w:rPr>
-      </w:pPr>
-      <w:r>
-        <w:rPr>
-          <w:rFonts w:ascii="Helvetica" w:hAnsi="Helvetica" w:cs="Helvetica"/>
+        <w:ind w:left="0" w:firstLine="708"/>
+        <w:jc w:val="both"/>
+        <w:rPr>
+          <w:rFonts w:cs="Times New Roman"/>
+          <w:color w:val="333333"/>
+          <w:sz w:val="26"/>
+          <w:szCs w:val="26"/>
+          <w:shd w:val="clear" w:color="auto" w:fill="FFFFFF"/>
+        </w:rPr>
+      </w:pPr>
+      <w:r>
+        <w:rPr>
+          <w:rFonts w:cs="Times New Roman"/>
           <w:color w:val="333333"/>
           <w:sz w:val="26"/>
           <w:szCs w:val="26"/>
@@ -694,7 +803,7 @@
       <w:proofErr w:type="spellStart"/>
       <w:r>
         <w:rPr>
-          <w:rFonts w:ascii="Helvetica" w:hAnsi="Helvetica" w:cs="Helvetica"/>
+          <w:rFonts w:cs="Times New Roman"/>
           <w:color w:val="333333"/>
           <w:sz w:val="26"/>
           <w:szCs w:val="26"/>
@@ -705,7 +814,7 @@
       <w:proofErr w:type="spellEnd"/>
       <w:r>
         <w:rPr>
-          <w:rFonts w:ascii="Helvetica" w:hAnsi="Helvetica" w:cs="Helvetica"/>
+          <w:rFonts w:cs="Times New Roman"/>
           <w:color w:val="333333"/>
           <w:sz w:val="26"/>
           <w:szCs w:val="26"/>
@@ -716,7 +825,7 @@
       <w:proofErr w:type="spellStart"/>
       <w:r>
         <w:rPr>
-          <w:rFonts w:ascii="Helvetica" w:hAnsi="Helvetica" w:cs="Helvetica"/>
+          <w:rFonts w:cs="Times New Roman"/>
           <w:color w:val="333333"/>
           <w:sz w:val="26"/>
           <w:szCs w:val="26"/>
@@ -727,7 +836,7 @@
       <w:proofErr w:type="spellEnd"/>
       <w:r>
         <w:rPr>
-          <w:rFonts w:ascii="Helvetica" w:hAnsi="Helvetica" w:cs="Helvetica"/>
+          <w:rFonts w:cs="Times New Roman"/>
           <w:color w:val="333333"/>
           <w:sz w:val="26"/>
           <w:szCs w:val="26"/>
@@ -738,7 +847,7 @@
       <w:proofErr w:type="spellStart"/>
       <w:r>
         <w:rPr>
-          <w:rFonts w:ascii="Helvetica" w:hAnsi="Helvetica" w:cs="Helvetica"/>
+          <w:rFonts w:cs="Times New Roman"/>
           <w:color w:val="333333"/>
           <w:sz w:val="26"/>
           <w:szCs w:val="26"/>
@@ -749,7 +858,7 @@
       <w:proofErr w:type="spellEnd"/>
       <w:r>
         <w:rPr>
-          <w:rFonts w:ascii="Helvetica" w:hAnsi="Helvetica" w:cs="Helvetica"/>
+          <w:rFonts w:cs="Times New Roman"/>
           <w:color w:val="333333"/>
           <w:sz w:val="26"/>
           <w:szCs w:val="26"/>
@@ -760,7 +869,7 @@
       <w:proofErr w:type="spellStart"/>
       <w:r>
         <w:rPr>
-          <w:rFonts w:ascii="Helvetica" w:hAnsi="Helvetica" w:cs="Helvetica"/>
+          <w:rFonts w:cs="Times New Roman"/>
           <w:color w:val="333333"/>
           <w:sz w:val="26"/>
           <w:szCs w:val="26"/>
@@ -771,7 +880,7 @@
       <w:proofErr w:type="spellEnd"/>
       <w:r>
         <w:rPr>
-          <w:rFonts w:ascii="Helvetica" w:hAnsi="Helvetica" w:cs="Helvetica"/>
+          <w:rFonts w:cs="Times New Roman"/>
           <w:color w:val="333333"/>
           <w:sz w:val="26"/>
           <w:szCs w:val="26"/>
@@ -779,6 +888,17 @@
         </w:rPr>
         <w:t>) в стандарте REST.</w:t>
       </w:r>
+    </w:p>
+    <w:p>
+      <w:pPr>
+        <w:pStyle w:val="a3"/>
+        <w:ind w:left="0" w:firstLine="708"/>
+        <w:jc w:val="both"/>
+        <w:rPr>
+          <w:rFonts w:cs="Times New Roman"/>
+          <w:szCs w:val="28"/>
+        </w:rPr>
+      </w:pPr>
     </w:p>
     <w:p>
       <w:pPr>
@@ -789,24 +909,23 @@
         </w:numPr>
         <w:jc w:val="both"/>
         <w:rPr>
-          <w:rFonts w:ascii="Courier New" w:hAnsi="Courier New" w:cs="Courier New"/>
-          <w:sz w:val="28"/>
-          <w:szCs w:val="28"/>
-        </w:rPr>
-      </w:pPr>
-      <w:r>
-        <w:rPr>
-          <w:rFonts w:ascii="Courier New" w:hAnsi="Courier New" w:cs="Courier New"/>
-          <w:sz w:val="28"/>
+          <w:rFonts w:cs="Times New Roman"/>
+          <w:b/>
+          <w:szCs w:val="28"/>
+        </w:rPr>
+      </w:pPr>
+      <w:r>
+        <w:rPr>
+          <w:rFonts w:cs="Times New Roman"/>
+          <w:b/>
           <w:szCs w:val="28"/>
         </w:rPr>
         <w:t xml:space="preserve">Поясните понятие </w:t>
       </w:r>
       <w:r>
         <w:rPr>
-          <w:rFonts w:ascii="Courier New" w:hAnsi="Courier New" w:cs="Courier New"/>
-          <w:b/>
-          <w:sz w:val="28"/>
+          <w:rFonts w:cs="Times New Roman"/>
+          <w:b/>
           <w:szCs w:val="28"/>
           <w:lang w:val="en-US"/>
         </w:rPr>
@@ -815,9 +934,8 @@
       <w:proofErr w:type="spellStart"/>
       <w:r>
         <w:rPr>
-          <w:rFonts w:ascii="Courier New" w:hAnsi="Courier New" w:cs="Courier New"/>
-          <w:b/>
-          <w:sz w:val="28"/>
+          <w:rFonts w:cs="Times New Roman"/>
+          <w:b/>
           <w:szCs w:val="28"/>
           <w:lang w:val="en-US"/>
         </w:rPr>
@@ -826,8 +944,8 @@
       <w:proofErr w:type="spellEnd"/>
       <w:r>
         <w:rPr>
-          <w:rFonts w:ascii="Courier New" w:hAnsi="Courier New" w:cs="Courier New"/>
-          <w:sz w:val="28"/>
+          <w:rFonts w:cs="Times New Roman"/>
+          <w:b/>
           <w:szCs w:val="28"/>
           <w:lang w:val="en-US"/>
         </w:rPr>
@@ -837,55 +955,37 @@
     <w:p>
       <w:pPr>
         <w:pStyle w:val="a3"/>
-        <w:ind w:left="0"/>
-        <w:jc w:val="both"/>
-        <w:rPr>
-          <w:rFonts w:ascii="Courier New" w:hAnsi="Courier New" w:cs="Courier New"/>
-          <w:sz w:val="28"/>
-          <w:szCs w:val="28"/>
-        </w:rPr>
-      </w:pPr>
-      <w:r>
-        <w:rPr>
-          <w:rFonts w:ascii="Courier New" w:hAnsi="Courier New" w:cs="Courier New"/>
-          <w:sz w:val="28"/>
-          <w:szCs w:val="28"/>
-        </w:rPr>
-        <w:drawing>
-          <wp:inline distT="0" distB="0" distL="0" distR="0" wp14:anchorId="057579C1" wp14:editId="7219AEC4">
-            <wp:extent cx="5410955" cy="3143689"/>
-            <wp:effectExtent l="0" t="0" r="0" b="0"/>
-            <wp:docPr id="1" name="Рисунок 1"/>
-            <wp:cNvGraphicFramePr>
-              <a:graphicFrameLocks xmlns:a="http://schemas.openxmlformats.org/drawingml/2006/main" noChangeAspect="1"/>
-            </wp:cNvGraphicFramePr>
-            <a:graphic xmlns:a="http://schemas.openxmlformats.org/drawingml/2006/main">
-              <a:graphicData uri="http://schemas.openxmlformats.org/drawingml/2006/picture">
-                <pic:pic xmlns:pic="http://schemas.openxmlformats.org/drawingml/2006/picture">
-                  <pic:nvPicPr>
-                    <pic:cNvPr id="1" name=""/>
-                    <pic:cNvPicPr/>
-                  </pic:nvPicPr>
-                  <pic:blipFill>
-                    <a:blip r:embed="rId5"/>
-                    <a:stretch>
-                      <a:fillRect/>
-                    </a:stretch>
-                  </pic:blipFill>
-                  <pic:spPr>
-                    <a:xfrm>
-                      <a:off x="0" y="0"/>
-                      <a:ext cx="5410955" cy="3143689"/>
-                    </a:xfrm>
-                    <a:prstGeom prst="rect">
-                      <a:avLst/>
-                    </a:prstGeom>
-                  </pic:spPr>
-                </pic:pic>
-              </a:graphicData>
-            </a:graphic>
-          </wp:inline>
-        </w:drawing>
+        <w:ind w:left="0" w:firstLine="708"/>
+        <w:jc w:val="both"/>
+        <w:rPr>
+          <w:rFonts w:cs="Times New Roman"/>
+          <w:szCs w:val="28"/>
+        </w:rPr>
+      </w:pPr>
+      <w:r>
+        <w:rPr>
+          <w:rFonts w:cs="Times New Roman"/>
+          <w:b/>
+          <w:szCs w:val="28"/>
+        </w:rPr>
+        <w:t xml:space="preserve">Подписки </w:t>
+      </w:r>
+      <w:proofErr w:type="spellStart"/>
+      <w:r>
+        <w:rPr>
+          <w:rFonts w:cs="Times New Roman"/>
+          <w:b/>
+          <w:szCs w:val="28"/>
+        </w:rPr>
+        <w:t>GraphQL</w:t>
+      </w:r>
+      <w:proofErr w:type="spellEnd"/>
+      <w:r>
+        <w:rPr>
+          <w:rFonts w:cs="Times New Roman"/>
+          <w:szCs w:val="28"/>
+        </w:rPr>
+        <w:t xml:space="preserve"> - это способ передачи данных с сервера клиентам, которые выбирают прослушивание сообщений с сервера в режиме реального времени.</w:t>
       </w:r>
     </w:p>
     <w:p>
@@ -897,24 +997,23 @@
         </w:numPr>
         <w:jc w:val="both"/>
         <w:rPr>
-          <w:rFonts w:ascii="Courier New" w:hAnsi="Courier New" w:cs="Courier New"/>
-          <w:sz w:val="28"/>
-          <w:szCs w:val="28"/>
-        </w:rPr>
-      </w:pPr>
-      <w:r>
-        <w:rPr>
-          <w:rFonts w:ascii="Courier New" w:hAnsi="Courier New" w:cs="Courier New"/>
-          <w:sz w:val="28"/>
+          <w:rFonts w:cs="Times New Roman"/>
+          <w:b/>
+          <w:szCs w:val="28"/>
+        </w:rPr>
+      </w:pPr>
+      <w:r>
+        <w:rPr>
+          <w:rFonts w:cs="Times New Roman"/>
+          <w:b/>
           <w:szCs w:val="28"/>
         </w:rPr>
         <w:t xml:space="preserve">Поясните понятие </w:t>
       </w:r>
       <w:r>
         <w:rPr>
-          <w:rFonts w:ascii="Courier New" w:hAnsi="Courier New" w:cs="Courier New"/>
-          <w:b/>
-          <w:sz w:val="28"/>
+          <w:rFonts w:cs="Times New Roman"/>
+          <w:b/>
           <w:szCs w:val="28"/>
           <w:lang w:val="en-US"/>
         </w:rPr>
@@ -923,9 +1022,8 @@
       <w:proofErr w:type="spellStart"/>
       <w:r>
         <w:rPr>
-          <w:rFonts w:ascii="Courier New" w:hAnsi="Courier New" w:cs="Courier New"/>
-          <w:b/>
-          <w:sz w:val="28"/>
+          <w:rFonts w:cs="Times New Roman"/>
+          <w:b/>
           <w:szCs w:val="28"/>
           <w:lang w:val="en-US"/>
         </w:rPr>
@@ -934,8 +1032,8 @@
       <w:proofErr w:type="spellEnd"/>
       <w:r>
         <w:rPr>
-          <w:rFonts w:ascii="Courier New" w:hAnsi="Courier New" w:cs="Courier New"/>
-          <w:sz w:val="28"/>
+          <w:rFonts w:cs="Times New Roman"/>
+          <w:b/>
           <w:szCs w:val="28"/>
           <w:lang w:val="en-US"/>
         </w:rPr>
@@ -944,26 +1042,32 @@
     </w:p>
     <w:p>
       <w:pPr>
-        <w:pStyle w:val="a3"/>
-        <w:ind w:left="0"/>
-        <w:jc w:val="both"/>
-        <w:rPr>
-          <w:rFonts w:ascii="Courier New" w:hAnsi="Courier New" w:cs="Courier New"/>
-          <w:sz w:val="28"/>
-          <w:szCs w:val="28"/>
-          <w:lang w:val="en-US"/>
-        </w:rPr>
-      </w:pPr>
-      <w:r>
-        <w:rPr>
-          <w:rFonts w:ascii="Helvetica" w:hAnsi="Helvetica" w:cs="Helvetica"/>
+        <w:ind w:firstLine="708"/>
+        <w:jc w:val="both"/>
+        <w:rPr>
+          <w:rFonts w:cs="Times New Roman"/>
+          <w:szCs w:val="28"/>
+        </w:rPr>
+      </w:pPr>
+      <w:r>
+        <w:rPr>
+          <w:rFonts w:cs="Times New Roman"/>
           <w:color w:val="202020"/>
           <w:sz w:val="27"/>
           <w:szCs w:val="27"/>
           <w:shd w:val="clear" w:color="auto" w:fill="FFFFFF"/>
-          <w:lang w:val="en-US"/>
-        </w:rPr>
-        <w:t> A value which is provided to every resolver and holds important contextual information like the currently logged in user, or access to a database.</w:t>
+        </w:rPr>
+        <w:t>Контекст представляет из себя объект, хранящий информацию о подключении пользователя к базе данных</w:t>
+      </w:r>
+      <w:r>
+        <w:rPr>
+          <w:rFonts w:cs="Times New Roman"/>
+          <w:color w:val="202020"/>
+          <w:sz w:val="27"/>
+          <w:szCs w:val="27"/>
+          <w:shd w:val="clear" w:color="auto" w:fill="FFFFFF"/>
+        </w:rPr>
+        <w:t>.</w:t>
       </w:r>
     </w:p>
     <w:p>
@@ -975,25 +1079,25 @@
         </w:numPr>
         <w:jc w:val="both"/>
         <w:rPr>
-          <w:rFonts w:ascii="Courier New" w:hAnsi="Courier New" w:cs="Courier New"/>
-          <w:sz w:val="28"/>
-          <w:szCs w:val="28"/>
-        </w:rPr>
-      </w:pPr>
-      <w:r>
-        <w:rPr>
-          <w:rFonts w:ascii="Courier New" w:hAnsi="Courier New" w:cs="Courier New"/>
-          <w:sz w:val="28"/>
-          <w:szCs w:val="28"/>
-        </w:rPr>
+          <w:rFonts w:cs="Times New Roman"/>
+          <w:b/>
+          <w:szCs w:val="28"/>
+        </w:rPr>
+      </w:pPr>
+      <w:r>
+        <w:rPr>
+          <w:rFonts w:cs="Times New Roman"/>
+          <w:b/>
+          <w:szCs w:val="28"/>
+        </w:rPr>
+        <w:lastRenderedPageBreak/>
         <w:t xml:space="preserve">Поясните схему работы модуля </w:t>
       </w:r>
       <w:proofErr w:type="spellStart"/>
       <w:r>
         <w:rPr>
-          <w:rFonts w:ascii="Courier New" w:hAnsi="Courier New" w:cs="Courier New"/>
-          <w:b/>
-          <w:sz w:val="28"/>
+          <w:rFonts w:cs="Times New Roman"/>
+          <w:b/>
           <w:szCs w:val="28"/>
           <w:lang w:val="en-US"/>
         </w:rPr>
@@ -1002,8 +1106,8 @@
       <w:proofErr w:type="spellEnd"/>
       <w:r>
         <w:rPr>
-          <w:rFonts w:ascii="Courier New" w:hAnsi="Courier New" w:cs="Courier New"/>
-          <w:sz w:val="28"/>
+          <w:rFonts w:cs="Times New Roman"/>
+          <w:b/>
           <w:szCs w:val="28"/>
         </w:rPr>
         <w:t xml:space="preserve"> </w:t>
@@ -1015,262 +1119,23 @@
         <w:ind w:left="0"/>
         <w:jc w:val="both"/>
         <w:rPr>
-          <w:rFonts w:ascii="Courier New" w:hAnsi="Courier New" w:cs="Courier New"/>
-          <w:sz w:val="28"/>
-          <w:szCs w:val="28"/>
-        </w:rPr>
-      </w:pPr>
-      <w:r>
-        <w:rPr>
-          <w:rFonts w:ascii="Courier New" w:hAnsi="Courier New" w:cs="Courier New"/>
-          <w:sz w:val="28"/>
-          <w:szCs w:val="28"/>
-        </w:rPr>
-        <w:lastRenderedPageBreak/>
+          <w:rFonts w:cs="Times New Roman"/>
+          <w:szCs w:val="28"/>
+          <w:lang w:val="en-US"/>
+        </w:rPr>
+      </w:pPr>
+      <w:r>
+        <w:rPr>
+          <w:rFonts w:cs="Times New Roman"/>
+          <w:noProof/>
+          <w:szCs w:val="28"/>
+          <w:lang w:eastAsia="ru-RU"/>
+        </w:rPr>
         <w:drawing>
           <wp:inline distT="0" distB="0" distL="0" distR="0" wp14:anchorId="10BAF3CF" wp14:editId="5C0FF68D">
             <wp:extent cx="5940425" cy="3291840"/>
             <wp:effectExtent l="0" t="0" r="3175" b="3810"/>
             <wp:docPr id="2" name="Рисунок 2"/>
-            <wp:cNvGraphicFramePr>
-              <a:graphicFrameLocks xmlns:a="http://schemas.openxmlformats.org/drawingml/2006/main" noChangeAspect="1"/>
-            </wp:cNvGraphicFramePr>
-            <a:graphic xmlns:a="http://schemas.openxmlformats.org/drawingml/2006/main">
-              <a:graphicData uri="http://schemas.openxmlformats.org/drawingml/2006/picture">
-                <pic:pic xmlns:pic="http://schemas.openxmlformats.org/drawingml/2006/picture">
-                  <pic:nvPicPr>
-                    <pic:cNvPr id="1" name=""/>
-                    <pic:cNvPicPr/>
-                  </pic:nvPicPr>
-                  <pic:blipFill>
-                    <a:blip r:embed="rId6"/>
-                    <a:stretch>
-                      <a:fillRect/>
-                    </a:stretch>
-                  </pic:blipFill>
-                  <pic:spPr>
-                    <a:xfrm>
-                      <a:off x="0" y="0"/>
-                      <a:ext cx="5940425" cy="3291840"/>
-                    </a:xfrm>
-                    <a:prstGeom prst="rect">
-                      <a:avLst/>
-                    </a:prstGeom>
-                  </pic:spPr>
-                </pic:pic>
-              </a:graphicData>
-            </a:graphic>
-          </wp:inline>
-        </w:drawing>
-      </w:r>
-    </w:p>
-    <w:p>
-      <w:pPr>
-        <w:pStyle w:val="a3"/>
-        <w:numPr>
-          <w:ilvl w:val="0"/>
-          <w:numId w:val="1"/>
-        </w:numPr>
-        <w:jc w:val="both"/>
-        <w:rPr>
-          <w:rFonts w:ascii="Courier New" w:hAnsi="Courier New" w:cs="Courier New"/>
-          <w:sz w:val="28"/>
-          <w:szCs w:val="28"/>
-        </w:rPr>
-      </w:pPr>
-      <w:r>
-        <w:rPr>
-          <w:rFonts w:ascii="Courier New" w:hAnsi="Courier New" w:cs="Courier New"/>
-          <w:sz w:val="28"/>
-          <w:szCs w:val="28"/>
-        </w:rPr>
-        <w:t xml:space="preserve">Поясните следующие компоненты </w:t>
-      </w:r>
-      <w:r>
-        <w:rPr>
-          <w:rFonts w:ascii="Courier New" w:hAnsi="Courier New" w:cs="Courier New"/>
-          <w:b/>
-          <w:sz w:val="28"/>
-          <w:szCs w:val="28"/>
-          <w:lang w:val="en-US"/>
-        </w:rPr>
-        <w:t>subscription</w:t>
-      </w:r>
-      <w:r>
-        <w:rPr>
-          <w:rFonts w:ascii="Courier New" w:hAnsi="Courier New" w:cs="Courier New"/>
-          <w:b/>
-          <w:sz w:val="28"/>
-          <w:szCs w:val="28"/>
-        </w:rPr>
-        <w:t xml:space="preserve">, </w:t>
-      </w:r>
-      <w:r>
-        <w:rPr>
-          <w:rFonts w:ascii="Courier New" w:hAnsi="Courier New" w:cs="Courier New"/>
-          <w:b/>
-          <w:sz w:val="28"/>
-          <w:szCs w:val="28"/>
-          <w:lang w:val="en-US"/>
-        </w:rPr>
-        <w:t>interface</w:t>
-      </w:r>
-      <w:r>
-        <w:rPr>
-          <w:rFonts w:ascii="Courier New" w:hAnsi="Courier New" w:cs="Courier New"/>
-          <w:b/>
-          <w:sz w:val="28"/>
-          <w:szCs w:val="28"/>
-        </w:rPr>
-        <w:t xml:space="preserve">, </w:t>
-      </w:r>
-      <w:proofErr w:type="spellStart"/>
-      <w:r>
-        <w:rPr>
-          <w:rFonts w:ascii="Courier New" w:hAnsi="Courier New" w:cs="Courier New"/>
-          <w:b/>
-          <w:sz w:val="28"/>
-          <w:szCs w:val="28"/>
-          <w:lang w:val="en-US"/>
-        </w:rPr>
-        <w:t>enum</w:t>
-      </w:r>
-      <w:proofErr w:type="spellEnd"/>
-      <w:r>
-        <w:rPr>
-          <w:rFonts w:ascii="Courier New" w:hAnsi="Courier New" w:cs="Courier New"/>
-          <w:b/>
-          <w:sz w:val="28"/>
-          <w:szCs w:val="28"/>
-        </w:rPr>
-        <w:t xml:space="preserve">, </w:t>
-      </w:r>
-      <w:proofErr w:type="gramStart"/>
-      <w:r>
-        <w:rPr>
-          <w:rFonts w:ascii="Courier New" w:hAnsi="Courier New" w:cs="Courier New"/>
-          <w:b/>
-          <w:sz w:val="28"/>
-          <w:szCs w:val="28"/>
-          <w:lang w:val="en-US"/>
-        </w:rPr>
-        <w:t>fragment</w:t>
-      </w:r>
-      <w:r>
-        <w:rPr>
-          <w:rFonts w:ascii="Courier New" w:hAnsi="Courier New" w:cs="Courier New"/>
-          <w:b/>
-          <w:sz w:val="28"/>
-          <w:szCs w:val="28"/>
-        </w:rPr>
-        <w:t xml:space="preserve">,  </w:t>
-      </w:r>
-      <w:r>
-        <w:rPr>
-          <w:rFonts w:ascii="Courier New" w:hAnsi="Courier New" w:cs="Courier New"/>
-          <w:b/>
-          <w:sz w:val="28"/>
-          <w:szCs w:val="28"/>
-          <w:lang w:val="en-US"/>
-        </w:rPr>
-        <w:t>union</w:t>
-      </w:r>
-      <w:proofErr w:type="gramEnd"/>
-      <w:r>
-        <w:rPr>
-          <w:rFonts w:ascii="Courier New" w:hAnsi="Courier New" w:cs="Courier New"/>
-          <w:b/>
-          <w:sz w:val="28"/>
-          <w:szCs w:val="28"/>
-        </w:rPr>
-        <w:t xml:space="preserve"> схемы </w:t>
-      </w:r>
-      <w:proofErr w:type="spellStart"/>
-      <w:r>
-        <w:rPr>
-          <w:rFonts w:ascii="Courier New" w:hAnsi="Courier New" w:cs="Courier New"/>
-          <w:b/>
-          <w:sz w:val="28"/>
-          <w:szCs w:val="28"/>
-          <w:lang w:val="en-US"/>
-        </w:rPr>
-        <w:t>GraphQL</w:t>
-      </w:r>
-      <w:proofErr w:type="spellEnd"/>
-      <w:r>
-        <w:rPr>
-          <w:rFonts w:ascii="Courier New" w:hAnsi="Courier New" w:cs="Courier New"/>
-          <w:b/>
-          <w:sz w:val="28"/>
-          <w:szCs w:val="28"/>
-        </w:rPr>
-        <w:t>.</w:t>
-      </w:r>
-    </w:p>
-    <w:p>
-      <w:pPr>
-        <w:pStyle w:val="a3"/>
-        <w:ind w:left="0"/>
-        <w:jc w:val="both"/>
-      </w:pPr>
-      <w:r>
-        <w:t xml:space="preserve">Как и многие системы типов, </w:t>
-      </w:r>
-      <w:proofErr w:type="spellStart"/>
-      <w:r>
-        <w:t>GraphQL</w:t>
-      </w:r>
-      <w:proofErr w:type="spellEnd"/>
-      <w:r>
-        <w:t xml:space="preserve"> поддерживает интерфейсы. </w:t>
-      </w:r>
-      <w:r>
-        <w:rPr>
-          <w:rStyle w:val="a6"/>
-          <w:rFonts w:ascii="Helvetica" w:hAnsi="Helvetica" w:cs="Helvetica"/>
-          <w:color w:val="202020"/>
-          <w:sz w:val="27"/>
-          <w:szCs w:val="27"/>
-          <w:bdr w:val="none" w:sz="0" w:space="0" w:color="auto" w:frame="1"/>
-          <w:shd w:val="clear" w:color="auto" w:fill="FFFFFF"/>
-        </w:rPr>
-        <w:t>Интерфейс</w:t>
-      </w:r>
-      <w:r>
-        <w:t>-это абстрактный тип, который включает в себя определенный набор полей, которые тип должен включать в себя для реализации интерфейса.</w:t>
-      </w:r>
-    </w:p>
-    <w:p>
-      <w:pPr>
-        <w:pStyle w:val="a3"/>
-        <w:ind w:left="0"/>
-        <w:jc w:val="both"/>
-      </w:pPr>
-    </w:p>
-    <w:p>
-      <w:pPr>
-        <w:pStyle w:val="a3"/>
-        <w:ind w:left="0"/>
-        <w:jc w:val="both"/>
-        <w:rPr>
-          <w:rFonts w:ascii="Courier New" w:hAnsi="Courier New" w:cs="Courier New"/>
-          <w:b/>
-          <w:sz w:val="28"/>
-          <w:szCs w:val="28"/>
-        </w:rPr>
-      </w:pPr>
-      <w:r>
-        <w:rPr>
-          <w:rFonts w:ascii="Courier New" w:hAnsi="Courier New" w:cs="Courier New"/>
-          <w:b/>
-          <w:sz w:val="28"/>
-          <w:szCs w:val="28"/>
-        </w:rPr>
-        <w:drawing>
-          <wp:inline distT="0" distB="0" distL="0" distR="0" wp14:anchorId="295EBAA9" wp14:editId="2896ECC0">
-            <wp:extent cx="5940425" cy="1076325"/>
-            <wp:effectExtent l="0" t="0" r="3175" b="9525"/>
-            <wp:docPr id="3" name="Рисунок 3"/>
             <wp:cNvGraphicFramePr>
               <a:graphicFrameLocks xmlns:a="http://schemas.openxmlformats.org/drawingml/2006/main" noChangeAspect="1"/>
             </wp:cNvGraphicFramePr>
@@ -1290,7 +1155,7 @@
                   <pic:spPr>
                     <a:xfrm>
                       <a:off x="0" y="0"/>
-                      <a:ext cx="5940425" cy="1076325"/>
+                      <a:ext cx="5940425" cy="3291840"/>
                     </a:xfrm>
                     <a:prstGeom prst="rect">
                       <a:avLst/>
@@ -1302,6 +1167,137 @@
           </wp:inline>
         </w:drawing>
       </w:r>
+      <w:bookmarkStart w:id="0" w:name="_GoBack"/>
+      <w:bookmarkEnd w:id="0"/>
+    </w:p>
+    <w:p>
+      <w:pPr>
+        <w:pStyle w:val="a3"/>
+        <w:numPr>
+          <w:ilvl w:val="0"/>
+          <w:numId w:val="1"/>
+        </w:numPr>
+        <w:jc w:val="both"/>
+        <w:rPr>
+          <w:rFonts w:cs="Times New Roman"/>
+          <w:szCs w:val="28"/>
+        </w:rPr>
+      </w:pPr>
+      <w:r>
+        <w:rPr>
+          <w:rFonts w:cs="Times New Roman"/>
+          <w:szCs w:val="28"/>
+        </w:rPr>
+        <w:t xml:space="preserve">Поясните следующие компоненты </w:t>
+      </w:r>
+      <w:r>
+        <w:rPr>
+          <w:rFonts w:cs="Times New Roman"/>
+          <w:b/>
+          <w:szCs w:val="28"/>
+          <w:lang w:val="en-US"/>
+        </w:rPr>
+        <w:t>subscription</w:t>
+      </w:r>
+      <w:r>
+        <w:rPr>
+          <w:rFonts w:cs="Times New Roman"/>
+          <w:b/>
+          <w:szCs w:val="28"/>
+        </w:rPr>
+        <w:t xml:space="preserve">, </w:t>
+      </w:r>
+      <w:r>
+        <w:rPr>
+          <w:rFonts w:cs="Times New Roman"/>
+          <w:b/>
+          <w:szCs w:val="28"/>
+          <w:lang w:val="en-US"/>
+        </w:rPr>
+        <w:t>interface</w:t>
+      </w:r>
+      <w:r>
+        <w:rPr>
+          <w:rFonts w:cs="Times New Roman"/>
+          <w:b/>
+          <w:szCs w:val="28"/>
+        </w:rPr>
+        <w:t xml:space="preserve">, </w:t>
+      </w:r>
+      <w:proofErr w:type="spellStart"/>
+      <w:r>
+        <w:rPr>
+          <w:rFonts w:cs="Times New Roman"/>
+          <w:b/>
+          <w:szCs w:val="28"/>
+          <w:lang w:val="en-US"/>
+        </w:rPr>
+        <w:t>enum</w:t>
+      </w:r>
+      <w:proofErr w:type="spellEnd"/>
+      <w:r>
+        <w:rPr>
+          <w:rFonts w:cs="Times New Roman"/>
+          <w:b/>
+          <w:szCs w:val="28"/>
+        </w:rPr>
+        <w:t xml:space="preserve">, </w:t>
+      </w:r>
+      <w:proofErr w:type="gramStart"/>
+      <w:r>
+        <w:rPr>
+          <w:rFonts w:cs="Times New Roman"/>
+          <w:b/>
+          <w:szCs w:val="28"/>
+          <w:lang w:val="en-US"/>
+        </w:rPr>
+        <w:t>fragment</w:t>
+      </w:r>
+      <w:r>
+        <w:rPr>
+          <w:rFonts w:cs="Times New Roman"/>
+          <w:b/>
+          <w:szCs w:val="28"/>
+        </w:rPr>
+        <w:t xml:space="preserve">,  </w:t>
+      </w:r>
+      <w:r>
+        <w:rPr>
+          <w:rFonts w:cs="Times New Roman"/>
+          <w:b/>
+          <w:szCs w:val="28"/>
+          <w:lang w:val="en-US"/>
+        </w:rPr>
+        <w:t>union</w:t>
+      </w:r>
+      <w:proofErr w:type="gramEnd"/>
+      <w:r>
+        <w:rPr>
+          <w:rFonts w:cs="Times New Roman"/>
+          <w:b/>
+          <w:szCs w:val="28"/>
+        </w:rPr>
+        <w:t xml:space="preserve"> схемы </w:t>
+      </w:r>
+      <w:proofErr w:type="spellStart"/>
+      <w:r>
+        <w:rPr>
+          <w:rFonts w:cs="Times New Roman"/>
+          <w:b/>
+          <w:szCs w:val="28"/>
+          <w:lang w:val="en-US"/>
+        </w:rPr>
+        <w:t>GraphQL</w:t>
+      </w:r>
+      <w:proofErr w:type="spellEnd"/>
+      <w:r>
+        <w:rPr>
+          <w:rFonts w:cs="Times New Roman"/>
+          <w:b/>
+          <w:szCs w:val="28"/>
+        </w:rPr>
+        <w:t>.</w:t>
+      </w:r>
     </w:p>
     <w:p>
       <w:pPr>
@@ -1309,22 +1305,46 @@
         <w:ind w:left="0"/>
         <w:jc w:val="both"/>
         <w:rPr>
-          <w:rFonts w:ascii="Courier New" w:hAnsi="Courier New" w:cs="Courier New"/>
-          <w:b/>
-          <w:sz w:val="28"/>
-          <w:szCs w:val="28"/>
-          <w:lang w:val="en-US"/>
-        </w:rPr>
-      </w:pPr>
-      <w:r>
-        <w:rPr>
-          <w:rFonts w:ascii="Courier New" w:hAnsi="Courier New" w:cs="Courier New"/>
-          <w:b/>
-          <w:sz w:val="28"/>
-          <w:szCs w:val="28"/>
-          <w:lang w:val="en-US"/>
-        </w:rPr>
-        <w:t>fragment</w:t>
+          <w:rFonts w:cs="Times New Roman"/>
+        </w:rPr>
+      </w:pPr>
+      <w:r>
+        <w:rPr>
+          <w:rFonts w:cs="Times New Roman"/>
+        </w:rPr>
+        <w:t xml:space="preserve">Как и многие системы типов, </w:t>
+      </w:r>
+      <w:proofErr w:type="spellStart"/>
+      <w:r>
+        <w:rPr>
+          <w:rFonts w:cs="Times New Roman"/>
+        </w:rPr>
+        <w:t>GraphQL</w:t>
+      </w:r>
+      <w:proofErr w:type="spellEnd"/>
+      <w:r>
+        <w:rPr>
+          <w:rFonts w:cs="Times New Roman"/>
+        </w:rPr>
+        <w:t xml:space="preserve"> поддерживает интерфейсы. </w:t>
+      </w:r>
+      <w:r>
+        <w:rPr>
+          <w:rStyle w:val="a6"/>
+          <w:rFonts w:cs="Times New Roman"/>
+          <w:color w:val="202020"/>
+          <w:sz w:val="27"/>
+          <w:szCs w:val="27"/>
+          <w:bdr w:val="none" w:sz="0" w:space="0" w:color="auto" w:frame="1"/>
+          <w:shd w:val="clear" w:color="auto" w:fill="FFFFFF"/>
+        </w:rPr>
+        <w:t>Интерфейс</w:t>
+      </w:r>
+      <w:r>
+        <w:rPr>
+          <w:rFonts w:cs="Times New Roman"/>
+        </w:rPr>
+        <w:t>-это абстрактный тип, который включает в себя определенный набор полей, которые тип должен включать в себя для реализации интерфейса.</w:t>
       </w:r>
     </w:p>
     <w:p>
@@ -1333,10 +1353,7 @@
         <w:ind w:left="0"/>
         <w:jc w:val="both"/>
         <w:rPr>
-          <w:rFonts w:ascii="Courier New" w:hAnsi="Courier New" w:cs="Courier New"/>
-          <w:b/>
-          <w:sz w:val="28"/>
-          <w:szCs w:val="28"/>
+          <w:rFonts w:cs="Times New Roman"/>
         </w:rPr>
       </w:pPr>
     </w:p>
@@ -1346,24 +1363,24 @@
         <w:ind w:left="0"/>
         <w:jc w:val="both"/>
         <w:rPr>
-          <w:rFonts w:ascii="Courier New" w:hAnsi="Courier New" w:cs="Courier New"/>
-          <w:b/>
-          <w:sz w:val="28"/>
-          <w:szCs w:val="28"/>
-        </w:rPr>
-      </w:pPr>
-      <w:r>
-        <w:rPr>
-          <w:rFonts w:ascii="Courier New" w:hAnsi="Courier New" w:cs="Courier New"/>
-          <w:b/>
-          <w:sz w:val="28"/>
-          <w:szCs w:val="28"/>
+          <w:rFonts w:cs="Times New Roman"/>
+          <w:b/>
+          <w:szCs w:val="28"/>
+        </w:rPr>
+      </w:pPr>
+      <w:r>
+        <w:rPr>
+          <w:rFonts w:cs="Times New Roman"/>
+          <w:b/>
+          <w:noProof/>
+          <w:szCs w:val="28"/>
+          <w:lang w:eastAsia="ru-RU"/>
         </w:rPr>
         <w:drawing>
-          <wp:inline distT="0" distB="0" distL="0" distR="0" wp14:anchorId="3B7B1430" wp14:editId="752D8B99">
-            <wp:extent cx="5940425" cy="2047875"/>
+          <wp:inline distT="0" distB="0" distL="0" distR="0" wp14:anchorId="295EBAA9" wp14:editId="2896ECC0">
+            <wp:extent cx="5940425" cy="1076325"/>
             <wp:effectExtent l="0" t="0" r="3175" b="9525"/>
-            <wp:docPr id="4" name="Рисунок 4"/>
+            <wp:docPr id="3" name="Рисунок 3"/>
             <wp:cNvGraphicFramePr>
               <a:graphicFrameLocks xmlns:a="http://schemas.openxmlformats.org/drawingml/2006/main" noChangeAspect="1"/>
             </wp:cNvGraphicFramePr>
@@ -1383,6 +1400,96 @@
                   <pic:spPr>
                     <a:xfrm>
                       <a:off x="0" y="0"/>
+                      <a:ext cx="5940425" cy="1076325"/>
+                    </a:xfrm>
+                    <a:prstGeom prst="rect">
+                      <a:avLst/>
+                    </a:prstGeom>
+                  </pic:spPr>
+                </pic:pic>
+              </a:graphicData>
+            </a:graphic>
+          </wp:inline>
+        </w:drawing>
+      </w:r>
+    </w:p>
+    <w:p>
+      <w:pPr>
+        <w:pStyle w:val="a3"/>
+        <w:ind w:left="0"/>
+        <w:jc w:val="both"/>
+        <w:rPr>
+          <w:rFonts w:cs="Times New Roman"/>
+          <w:b/>
+          <w:szCs w:val="28"/>
+          <w:lang w:val="en-US"/>
+        </w:rPr>
+      </w:pPr>
+      <w:r>
+        <w:rPr>
+          <w:rFonts w:cs="Times New Roman"/>
+          <w:b/>
+          <w:szCs w:val="28"/>
+          <w:lang w:val="en-US"/>
+        </w:rPr>
+        <w:t>fragment</w:t>
+      </w:r>
+    </w:p>
+    <w:p>
+      <w:pPr>
+        <w:pStyle w:val="a3"/>
+        <w:ind w:left="0"/>
+        <w:jc w:val="both"/>
+        <w:rPr>
+          <w:rFonts w:cs="Times New Roman"/>
+          <w:b/>
+          <w:szCs w:val="28"/>
+        </w:rPr>
+      </w:pPr>
+    </w:p>
+    <w:p>
+      <w:pPr>
+        <w:pStyle w:val="a3"/>
+        <w:ind w:left="0"/>
+        <w:jc w:val="both"/>
+        <w:rPr>
+          <w:rFonts w:cs="Times New Roman"/>
+          <w:b/>
+          <w:szCs w:val="28"/>
+        </w:rPr>
+      </w:pPr>
+      <w:r>
+        <w:rPr>
+          <w:rFonts w:cs="Times New Roman"/>
+          <w:b/>
+          <w:noProof/>
+          <w:szCs w:val="28"/>
+          <w:lang w:eastAsia="ru-RU"/>
+        </w:rPr>
+        <w:drawing>
+          <wp:inline distT="0" distB="0" distL="0" distR="0" wp14:anchorId="3B7B1430" wp14:editId="752D8B99">
+            <wp:extent cx="5940425" cy="2047875"/>
+            <wp:effectExtent l="0" t="0" r="3175" b="9525"/>
+            <wp:docPr id="4" name="Рисунок 4"/>
+            <wp:cNvGraphicFramePr>
+              <a:graphicFrameLocks xmlns:a="http://schemas.openxmlformats.org/drawingml/2006/main" noChangeAspect="1"/>
+            </wp:cNvGraphicFramePr>
+            <a:graphic xmlns:a="http://schemas.openxmlformats.org/drawingml/2006/main">
+              <a:graphicData uri="http://schemas.openxmlformats.org/drawingml/2006/picture">
+                <pic:pic xmlns:pic="http://schemas.openxmlformats.org/drawingml/2006/picture">
+                  <pic:nvPicPr>
+                    <pic:cNvPr id="1" name=""/>
+                    <pic:cNvPicPr/>
+                  </pic:nvPicPr>
+                  <pic:blipFill>
+                    <a:blip r:embed="rId9"/>
+                    <a:stretch>
+                      <a:fillRect/>
+                    </a:stretch>
+                  </pic:blipFill>
+                  <pic:spPr>
+                    <a:xfrm>
+                      <a:off x="0" y="0"/>
                       <a:ext cx="5940425" cy="2047875"/>
                     </a:xfrm>
                     <a:prstGeom prst="rect">
@@ -1402,17 +1509,15 @@
         <w:ind w:left="0"/>
         <w:jc w:val="both"/>
         <w:rPr>
-          <w:rFonts w:ascii="Courier New" w:hAnsi="Courier New" w:cs="Courier New"/>
-          <w:b/>
-          <w:sz w:val="28"/>
-          <w:szCs w:val="28"/>
-        </w:rPr>
-      </w:pPr>
-      <w:r>
-        <w:rPr>
-          <w:rFonts w:ascii="Courier New" w:hAnsi="Courier New" w:cs="Courier New"/>
-          <w:b/>
-          <w:sz w:val="28"/>
+          <w:rFonts w:cs="Times New Roman"/>
+          <w:b/>
+          <w:szCs w:val="28"/>
+        </w:rPr>
+      </w:pPr>
+      <w:r>
+        <w:rPr>
+          <w:rFonts w:cs="Times New Roman"/>
+          <w:b/>
           <w:szCs w:val="28"/>
           <w:lang w:val="en-US"/>
         </w:rPr>
@@ -1425,35 +1530,32 @@
         <w:ind w:left="0"/>
         <w:jc w:val="both"/>
         <w:rPr>
-          <w:rFonts w:ascii="Courier New" w:hAnsi="Courier New" w:cs="Courier New"/>
-          <w:sz w:val="28"/>
-          <w:szCs w:val="28"/>
-        </w:rPr>
-      </w:pPr>
-      <w:r>
-        <w:rPr>
-          <w:rFonts w:ascii="Helvetica" w:hAnsi="Helvetica" w:cs="Helvetica"/>
+          <w:rFonts w:cs="Times New Roman"/>
+          <w:szCs w:val="28"/>
+        </w:rPr>
+      </w:pPr>
+      <w:r>
+        <w:rPr>
+          <w:rFonts w:cs="Times New Roman"/>
           <w:color w:val="202020"/>
           <w:sz w:val="27"/>
           <w:szCs w:val="27"/>
           <w:shd w:val="clear" w:color="auto" w:fill="FFFFFF"/>
         </w:rPr>
+        <w:lastRenderedPageBreak/>
         <w:t>Типы объединения очень похожи на интерфейсы, но они не задают никаких общих полей между типами.</w:t>
       </w:r>
-      <w:bookmarkStart w:id="0" w:name="_GoBack"/>
-      <w:bookmarkEnd w:id="0"/>
-      <w:r>
-        <w:rPr>
-          <w:rFonts w:ascii="Courier New" w:hAnsi="Courier New" w:cs="Courier New"/>
-          <w:b/>
-          <w:sz w:val="28"/>
+      <w:r>
+        <w:rPr>
+          <w:rFonts w:cs="Times New Roman"/>
+          <w:b/>
           <w:szCs w:val="28"/>
         </w:rPr>
         <w:t xml:space="preserve"> </w:t>
       </w:r>
     </w:p>
     <w:sectPr>
-      <w:footerReference w:type="default" r:id="rId9"/>
+      <w:footerReference w:type="default" r:id="rId10"/>
       <w:pgSz w:w="11906" w:h="16838"/>
       <w:pgMar w:top="1134" w:right="850" w:bottom="1134" w:left="1701" w:header="708" w:footer="708" w:gutter="0"/>
       <w:cols w:space="708"/>
@@ -1463,8 +1565,33 @@
 </w:document>
 </file>
 
+<file path=word/endnotes.xml><?xml version="1.0" encoding="utf-8"?>
+<w:endnotes xmlns:wpc="http://schemas.microsoft.com/office/word/2010/wordprocessingCanvas" xmlns:cx="http://schemas.microsoft.com/office/drawing/2014/chartex" xmlns:mc="http://schemas.openxmlformats.org/markup-compatibility/2006" xmlns:o="urn:schemas-microsoft-com:office:office" xmlns:r="http://schemas.openxmlformats.org/officeDocument/2006/relationships" xmlns:m="http://schemas.openxmlformats.org/officeDocument/2006/math" xmlns:v="urn:schemas-microsoft-com:vml" xmlns:wp14="http://schemas.microsoft.com/office/word/2010/wordprocessingDrawing" xmlns:wp="http://schemas.openxmlformats.org/drawingml/2006/wordprocessingDrawing" xmlns:w10="urn:schemas-microsoft-com:office:word" xmlns:w="http://schemas.openxmlformats.org/wordprocessingml/2006/main" xmlns:w14="http://schemas.microsoft.com/office/word/2010/wordml" xmlns:w15="http://schemas.microsoft.com/office/word/2012/wordml" xmlns:w16se="http://schemas.microsoft.com/office/word/2015/wordml/symex" xmlns:wpg="http://schemas.microsoft.com/office/word/2010/wordprocessingGroup" xmlns:wpi="http://schemas.microsoft.com/office/word/2010/wordprocessingInk" xmlns:wne="http://schemas.microsoft.com/office/word/2006/wordml" xmlns:wps="http://schemas.microsoft.com/office/word/2010/wordprocessingShape" mc:Ignorable="w14 w15 w16se wp14">
+  <w:endnote w:type="separator" w:id="-1">
+    <w:p>
+      <w:pPr>
+        <w:spacing w:after="0" w:line="240" w:lineRule="auto"/>
+      </w:pPr>
+      <w:r>
+        <w:separator/>
+      </w:r>
+    </w:p>
+  </w:endnote>
+  <w:endnote w:type="continuationSeparator" w:id="0">
+    <w:p>
+      <w:pPr>
+        <w:spacing w:after="0" w:line="240" w:lineRule="auto"/>
+      </w:pPr>
+      <w:r>
+        <w:continuationSeparator/>
+      </w:r>
+    </w:p>
+  </w:endnote>
+</w:endnotes>
+</file>
+
 <file path=word/footer1.xml><?xml version="1.0" encoding="utf-8"?>
-<w:ftr xmlns:wpc="http://schemas.microsoft.com/office/word/2010/wordprocessingCanvas" xmlns:cx="http://schemas.microsoft.com/office/drawing/2014/chartex" xmlns:cx1="http://schemas.microsoft.com/office/drawing/2015/9/8/chartex" xmlns:mc="http://schemas.openxmlformats.org/markup-compatibility/2006" xmlns:o="urn:schemas-microsoft-com:office:office" xmlns:r="http://schemas.openxmlformats.org/officeDocument/2006/relationships" xmlns:m="http://schemas.openxmlformats.org/officeDocument/2006/math" xmlns:v="urn:schemas-microsoft-com:vml" xmlns:wp14="http://schemas.microsoft.com/office/word/2010/wordprocessingDrawing" xmlns:wp="http://schemas.openxmlformats.org/drawingml/2006/wordprocessingDrawing" xmlns:w10="urn:schemas-microsoft-com:office:word" xmlns:w="http://schemas.openxmlformats.org/wordprocessingml/2006/main" xmlns:w14="http://schemas.microsoft.com/office/word/2010/wordml" xmlns:w15="http://schemas.microsoft.com/office/word/2012/wordml" xmlns:w16se="http://schemas.microsoft.com/office/word/2015/wordml/symex" xmlns:wpg="http://schemas.microsoft.com/office/word/2010/wordprocessingGroup" xmlns:wpi="http://schemas.microsoft.com/office/word/2010/wordprocessingInk" xmlns:wne="http://schemas.microsoft.com/office/word/2006/wordml" xmlns:wps="http://schemas.microsoft.com/office/word/2010/wordprocessingShape" mc:Ignorable="w14 w15 w16se wp14">
+<w:ftr xmlns:wpc="http://schemas.microsoft.com/office/word/2010/wordprocessingCanvas" xmlns:cx="http://schemas.microsoft.com/office/drawing/2014/chartex" xmlns:mc="http://schemas.openxmlformats.org/markup-compatibility/2006" xmlns:o="urn:schemas-microsoft-com:office:office" xmlns:r="http://schemas.openxmlformats.org/officeDocument/2006/relationships" xmlns:m="http://schemas.openxmlformats.org/officeDocument/2006/math" xmlns:v="urn:schemas-microsoft-com:vml" xmlns:wp14="http://schemas.microsoft.com/office/word/2010/wordprocessingDrawing" xmlns:wp="http://schemas.openxmlformats.org/drawingml/2006/wordprocessingDrawing" xmlns:w10="urn:schemas-microsoft-com:office:word" xmlns:w="http://schemas.openxmlformats.org/wordprocessingml/2006/main" xmlns:w14="http://schemas.microsoft.com/office/word/2010/wordml" xmlns:w15="http://schemas.microsoft.com/office/word/2012/wordml" xmlns:w16se="http://schemas.microsoft.com/office/word/2015/wordml/symex" xmlns:wpg="http://schemas.microsoft.com/office/word/2010/wordprocessingGroup" xmlns:wpi="http://schemas.microsoft.com/office/word/2010/wordprocessingInk" xmlns:wne="http://schemas.microsoft.com/office/word/2006/wordml" xmlns:wps="http://schemas.microsoft.com/office/word/2010/wordprocessingShape" mc:Ignorable="w14 w15 w16se wp14">
   <w:sdt>
     <w:sdtPr>
       <w:id w:val="561683548"/>
@@ -1502,7 +1629,7 @@
           <w:rPr>
             <w:noProof/>
           </w:rPr>
-          <w:t>2</w:t>
+          <w:t>3</w:t>
         </w:r>
         <w:r>
           <w:rPr>
@@ -1521,9 +1648,120 @@
 </w:ftr>
 </file>
 
+<file path=word/footnotes.xml><?xml version="1.0" encoding="utf-8"?>
+<w:footnotes xmlns:wpc="http://schemas.microsoft.com/office/word/2010/wordprocessingCanvas" xmlns:cx="http://schemas.microsoft.com/office/drawing/2014/chartex" xmlns:mc="http://schemas.openxmlformats.org/markup-compatibility/2006" xmlns:o="urn:schemas-microsoft-com:office:office" xmlns:r="http://schemas.openxmlformats.org/officeDocument/2006/relationships" xmlns:m="http://schemas.openxmlformats.org/officeDocument/2006/math" xmlns:v="urn:schemas-microsoft-com:vml" xmlns:wp14="http://schemas.microsoft.com/office/word/2010/wordprocessingDrawing" xmlns:wp="http://schemas.openxmlformats.org/drawingml/2006/wordprocessingDrawing" xmlns:w10="urn:schemas-microsoft-com:office:word" xmlns:w="http://schemas.openxmlformats.org/wordprocessingml/2006/main" xmlns:w14="http://schemas.microsoft.com/office/word/2010/wordml" xmlns:w15="http://schemas.microsoft.com/office/word/2012/wordml" xmlns:w16se="http://schemas.microsoft.com/office/word/2015/wordml/symex" xmlns:wpg="http://schemas.microsoft.com/office/word/2010/wordprocessingGroup" xmlns:wpi="http://schemas.microsoft.com/office/word/2010/wordprocessingInk" xmlns:wne="http://schemas.microsoft.com/office/word/2006/wordml" xmlns:wps="http://schemas.microsoft.com/office/word/2010/wordprocessingShape" mc:Ignorable="w14 w15 w16se wp14">
+  <w:footnote w:type="separator" w:id="-1">
+    <w:p>
+      <w:pPr>
+        <w:spacing w:after="0" w:line="240" w:lineRule="auto"/>
+      </w:pPr>
+      <w:r>
+        <w:separator/>
+      </w:r>
+    </w:p>
+  </w:footnote>
+  <w:footnote w:type="continuationSeparator" w:id="0">
+    <w:p>
+      <w:pPr>
+        <w:spacing w:after="0" w:line="240" w:lineRule="auto"/>
+      </w:pPr>
+      <w:r>
+        <w:continuationSeparator/>
+      </w:r>
+    </w:p>
+  </w:footnote>
+</w:footnotes>
+</file>
+
 <file path=word/numbering.xml><?xml version="1.0" encoding="utf-8"?>
-<w:numbering xmlns:wpc="http://schemas.microsoft.com/office/word/2010/wordprocessingCanvas" xmlns:cx="http://schemas.microsoft.com/office/drawing/2014/chartex" xmlns:cx1="http://schemas.microsoft.com/office/drawing/2015/9/8/chartex" xmlns:mc="http://schemas.openxmlformats.org/markup-compatibility/2006" xmlns:o="urn:schemas-microsoft-com:office:office" xmlns:r="http://schemas.openxmlformats.org/officeDocument/2006/relationships" xmlns:m="http://schemas.openxmlformats.org/officeDocument/2006/math" xmlns:v="urn:schemas-microsoft-com:vml" xmlns:wp14="http://schemas.microsoft.com/office/word/2010/wordprocessingDrawing" xmlns:wp="http://schemas.openxmlformats.org/drawingml/2006/wordprocessingDrawing" xmlns:w10="urn:schemas-microsoft-com:office:word" xmlns:w="http://schemas.openxmlformats.org/wordprocessingml/2006/main" xmlns:w14="http://schemas.microsoft.com/office/word/2010/wordml" xmlns:w15="http://schemas.microsoft.com/office/word/2012/wordml" xmlns:w16se="http://schemas.microsoft.com/office/word/2015/wordml/symex" xmlns:wpg="http://schemas.microsoft.com/office/word/2010/wordprocessingGroup" xmlns:wpi="http://schemas.microsoft.com/office/word/2010/wordprocessingInk" xmlns:wne="http://schemas.microsoft.com/office/word/2006/wordml" xmlns:wps="http://schemas.microsoft.com/office/word/2010/wordprocessingShape" mc:Ignorable="w14 w15 w16se wp14">
+<w:numbering xmlns:wpc="http://schemas.microsoft.com/office/word/2010/wordprocessingCanvas" xmlns:cx="http://schemas.microsoft.com/office/drawing/2014/chartex" xmlns:mc="http://schemas.openxmlformats.org/markup-compatibility/2006" xmlns:o="urn:schemas-microsoft-com:office:office" xmlns:r="http://schemas.openxmlformats.org/officeDocument/2006/relationships" xmlns:m="http://schemas.openxmlformats.org/officeDocument/2006/math" xmlns:v="urn:schemas-microsoft-com:vml" xmlns:wp14="http://schemas.microsoft.com/office/word/2010/wordprocessingDrawing" xmlns:wp="http://schemas.openxmlformats.org/drawingml/2006/wordprocessingDrawing" xmlns:w10="urn:schemas-microsoft-com:office:word" xmlns:w="http://schemas.openxmlformats.org/wordprocessingml/2006/main" xmlns:w14="http://schemas.microsoft.com/office/word/2010/wordml" xmlns:w15="http://schemas.microsoft.com/office/word/2012/wordml" xmlns:w16se="http://schemas.microsoft.com/office/word/2015/wordml/symex" xmlns:wpg="http://schemas.microsoft.com/office/word/2010/wordprocessingGroup" xmlns:wpi="http://schemas.microsoft.com/office/word/2010/wordprocessingInk" xmlns:wne="http://schemas.microsoft.com/office/word/2006/wordml" xmlns:wps="http://schemas.microsoft.com/office/word/2010/wordprocessingShape" mc:Ignorable="w14 w15 w16se wp14">
   <w:abstractNum w:abstractNumId="0" w15:restartNumberingAfterBreak="0">
+    <w:nsid w:val="08B12F83"/>
+    <w:multiLevelType w:val="hybridMultilevel"/>
+    <w:tmpl w:val="F2A68CE0"/>
+    <w:lvl w:ilvl="0" w:tplc="0419000F">
+      <w:start w:val="1"/>
+      <w:numFmt w:val="decimal"/>
+      <w:lvlText w:val="%1."/>
+      <w:lvlJc w:val="left"/>
+      <w:pPr>
+        <w:ind w:left="720" w:hanging="360"/>
+      </w:pPr>
+    </w:lvl>
+    <w:lvl w:ilvl="1" w:tplc="04190019" w:tentative="1">
+      <w:start w:val="1"/>
+      <w:numFmt w:val="lowerLetter"/>
+      <w:lvlText w:val="%2."/>
+      <w:lvlJc w:val="left"/>
+      <w:pPr>
+        <w:ind w:left="1440" w:hanging="360"/>
+      </w:pPr>
+    </w:lvl>
+    <w:lvl w:ilvl="2" w:tplc="0419001B" w:tentative="1">
+      <w:start w:val="1"/>
+      <w:numFmt w:val="lowerRoman"/>
+      <w:lvlText w:val="%3."/>
+      <w:lvlJc w:val="right"/>
+      <w:pPr>
+        <w:ind w:left="2160" w:hanging="180"/>
+      </w:pPr>
+    </w:lvl>
+    <w:lvl w:ilvl="3" w:tplc="0419000F" w:tentative="1">
+      <w:start w:val="1"/>
+      <w:numFmt w:val="decimal"/>
+      <w:lvlText w:val="%4."/>
+      <w:lvlJc w:val="left"/>
+      <w:pPr>
+        <w:ind w:left="2880" w:hanging="360"/>
+      </w:pPr>
+    </w:lvl>
+    <w:lvl w:ilvl="4" w:tplc="04190019" w:tentative="1">
+      <w:start w:val="1"/>
+      <w:numFmt w:val="lowerLetter"/>
+      <w:lvlText w:val="%5."/>
+      <w:lvlJc w:val="left"/>
+      <w:pPr>
+        <w:ind w:left="3600" w:hanging="360"/>
+      </w:pPr>
+    </w:lvl>
+    <w:lvl w:ilvl="5" w:tplc="0419001B" w:tentative="1">
+      <w:start w:val="1"/>
+      <w:numFmt w:val="lowerRoman"/>
+      <w:lvlText w:val="%6."/>
+      <w:lvlJc w:val="right"/>
+      <w:pPr>
+        <w:ind w:left="4320" w:hanging="180"/>
+      </w:pPr>
+    </w:lvl>
+    <w:lvl w:ilvl="6" w:tplc="0419000F" w:tentative="1">
+      <w:start w:val="1"/>
+      <w:numFmt w:val="decimal"/>
+      <w:lvlText w:val="%7."/>
+      <w:lvlJc w:val="left"/>
+      <w:pPr>
+        <w:ind w:left="5040" w:hanging="360"/>
+      </w:pPr>
+    </w:lvl>
+    <w:lvl w:ilvl="7" w:tplc="04190019" w:tentative="1">
+      <w:start w:val="1"/>
+      <w:numFmt w:val="lowerLetter"/>
+      <w:lvlText w:val="%8."/>
+      <w:lvlJc w:val="left"/>
+      <w:pPr>
+        <w:ind w:left="5760" w:hanging="360"/>
+      </w:pPr>
+    </w:lvl>
+    <w:lvl w:ilvl="8" w:tplc="0419001B" w:tentative="1">
+      <w:start w:val="1"/>
+      <w:numFmt w:val="lowerRoman"/>
+      <w:lvlText w:val="%9."/>
+      <w:lvlJc w:val="right"/>
+      <w:pPr>
+        <w:ind w:left="6480" w:hanging="180"/>
+      </w:pPr>
+    </w:lvl>
+  </w:abstractNum>
+  <w:abstractNum w:abstractNumId="1" w15:restartNumberingAfterBreak="0">
     <w:nsid w:val="12C42D87"/>
     <w:multiLevelType w:val="hybridMultilevel"/>
     <w:tmpl w:val="411E93A8"/>
@@ -1614,7 +1852,99 @@
       </w:pPr>
     </w:lvl>
   </w:abstractNum>
+  <w:abstractNum w:abstractNumId="2" w15:restartNumberingAfterBreak="0">
+    <w:nsid w:val="33CE2A0A"/>
+    <w:multiLevelType w:val="hybridMultilevel"/>
+    <w:tmpl w:val="F2A68CE0"/>
+    <w:lvl w:ilvl="0" w:tplc="0419000F">
+      <w:start w:val="1"/>
+      <w:numFmt w:val="decimal"/>
+      <w:lvlText w:val="%1."/>
+      <w:lvlJc w:val="left"/>
+      <w:pPr>
+        <w:ind w:left="720" w:hanging="360"/>
+      </w:pPr>
+    </w:lvl>
+    <w:lvl w:ilvl="1" w:tplc="04190019" w:tentative="1">
+      <w:start w:val="1"/>
+      <w:numFmt w:val="lowerLetter"/>
+      <w:lvlText w:val="%2."/>
+      <w:lvlJc w:val="left"/>
+      <w:pPr>
+        <w:ind w:left="1440" w:hanging="360"/>
+      </w:pPr>
+    </w:lvl>
+    <w:lvl w:ilvl="2" w:tplc="0419001B" w:tentative="1">
+      <w:start w:val="1"/>
+      <w:numFmt w:val="lowerRoman"/>
+      <w:lvlText w:val="%3."/>
+      <w:lvlJc w:val="right"/>
+      <w:pPr>
+        <w:ind w:left="2160" w:hanging="180"/>
+      </w:pPr>
+    </w:lvl>
+    <w:lvl w:ilvl="3" w:tplc="0419000F" w:tentative="1">
+      <w:start w:val="1"/>
+      <w:numFmt w:val="decimal"/>
+      <w:lvlText w:val="%4."/>
+      <w:lvlJc w:val="left"/>
+      <w:pPr>
+        <w:ind w:left="2880" w:hanging="360"/>
+      </w:pPr>
+    </w:lvl>
+    <w:lvl w:ilvl="4" w:tplc="04190019" w:tentative="1">
+      <w:start w:val="1"/>
+      <w:numFmt w:val="lowerLetter"/>
+      <w:lvlText w:val="%5."/>
+      <w:lvlJc w:val="left"/>
+      <w:pPr>
+        <w:ind w:left="3600" w:hanging="360"/>
+      </w:pPr>
+    </w:lvl>
+    <w:lvl w:ilvl="5" w:tplc="0419001B" w:tentative="1">
+      <w:start w:val="1"/>
+      <w:numFmt w:val="lowerRoman"/>
+      <w:lvlText w:val="%6."/>
+      <w:lvlJc w:val="right"/>
+      <w:pPr>
+        <w:ind w:left="4320" w:hanging="180"/>
+      </w:pPr>
+    </w:lvl>
+    <w:lvl w:ilvl="6" w:tplc="0419000F" w:tentative="1">
+      <w:start w:val="1"/>
+      <w:numFmt w:val="decimal"/>
+      <w:lvlText w:val="%7."/>
+      <w:lvlJc w:val="left"/>
+      <w:pPr>
+        <w:ind w:left="5040" w:hanging="360"/>
+      </w:pPr>
+    </w:lvl>
+    <w:lvl w:ilvl="7" w:tplc="04190019" w:tentative="1">
+      <w:start w:val="1"/>
+      <w:numFmt w:val="lowerLetter"/>
+      <w:lvlText w:val="%8."/>
+      <w:lvlJc w:val="left"/>
+      <w:pPr>
+        <w:ind w:left="5760" w:hanging="360"/>
+      </w:pPr>
+    </w:lvl>
+    <w:lvl w:ilvl="8" w:tplc="0419001B" w:tentative="1">
+      <w:start w:val="1"/>
+      <w:numFmt w:val="lowerRoman"/>
+      <w:lvlText w:val="%9."/>
+      <w:lvlJc w:val="right"/>
+      <w:pPr>
+        <w:ind w:left="6480" w:hanging="180"/>
+      </w:pPr>
+    </w:lvl>
+  </w:abstractNum>
   <w:num w:numId="1">
+    <w:abstractNumId w:val="1"/>
+  </w:num>
+  <w:num w:numId="2">
+    <w:abstractNumId w:val="2"/>
+  </w:num>
+  <w:num w:numId="3">
     <w:abstractNumId w:val="0"/>
   </w:num>
 </w:numbering>
@@ -2013,7 +2343,11 @@
   <w:style w:type="paragraph" w:default="1" w:styleId="a">
     <w:name w:val="Normal"/>
     <w:qFormat/>
-    <w:rsid w:val="0010011E"/>
+    <w:rsid w:val="00033E9C"/>
+    <w:rPr>
+      <w:rFonts w:ascii="Times New Roman" w:hAnsi="Times New Roman"/>
+      <w:sz w:val="28"/>
+    </w:rPr>
   </w:style>
   <w:style w:type="character" w:default="1" w:styleId="a0">
     <w:name w:val="Default Paragraph Font"/>
@@ -2084,6 +2418,19 @@
     <w:rPr>
       <w:i/>
       <w:iCs/>
+    </w:rPr>
+  </w:style>
+  <w:style w:type="paragraph" w:styleId="a7">
+    <w:name w:val="No Spacing"/>
+    <w:uiPriority w:val="1"/>
+    <w:qFormat/>
+    <w:rsid w:val="00033E9C"/>
+    <w:pPr>
+      <w:spacing w:after="0" w:line="240" w:lineRule="auto"/>
+    </w:pPr>
+    <w:rPr>
+      <w:rFonts w:ascii="Times New Roman" w:hAnsi="Times New Roman"/>
+      <w:sz w:val="28"/>
     </w:rPr>
   </w:style>
 </w:styles>

</xml_diff>